<commit_message>
PUBLICATION BETA 1_ 25-04-2025
</commit_message>
<xml_diff>
--- a/Vincent Vanhees_TFE_Planning_De_Travail.docx
+++ b/Vincent Vanhees_TFE_Planning_De_Travail.docx
@@ -227,7 +227,7 @@
                                         <w:tag w:val=""/>
                                         <w:id w:val="-650599894"/>
                                         <w:dataBinding w:prefixMappings="xmlns:ns0='http://schemas.microsoft.com/office/2006/coverPageProps' " w:xpath="/ns0:CoverPageProperties[1]/ns0:PublishDate[1]" w:storeItemID="{55AF091B-3C7A-41E3-B477-F2FDAA23CFDA}"/>
-                                        <w:date>
+                                        <w:date w:fullDate="2025-04-11T00:00:00Z">
                                           <w:dateFormat w:val="yyyy-MM-dd"/>
                                           <w:lid w:val="fr-CA"/>
                                           <w:storeMappedDataAs w:val="dateTime"/>
@@ -252,7 +252,16 @@
                                               <w:szCs w:val="28"/>
                                               <w:lang w:val="fr-CA"/>
                                             </w:rPr>
-                                            <w:t>202502-23</w:t>
+                                            <w:t>2025</w:t>
+                                          </w:r>
+                                          <w:r>
+                                            <w:rPr>
+                                              <w:color w:val="FFFFFF" w:themeColor="background1"/>
+                                              <w:sz w:val="28"/>
+                                              <w:szCs w:val="28"/>
+                                              <w:lang w:val="fr-CA"/>
+                                            </w:rPr>
+                                            <w:t>-04-11</w:t>
                                           </w:r>
                                         </w:p>
                                       </w:sdtContent>
@@ -307,7 +316,7 @@
                                   <w:tag w:val=""/>
                                   <w:id w:val="-650599894"/>
                                   <w:dataBinding w:prefixMappings="xmlns:ns0='http://schemas.microsoft.com/office/2006/coverPageProps' " w:xpath="/ns0:CoverPageProperties[1]/ns0:PublishDate[1]" w:storeItemID="{55AF091B-3C7A-41E3-B477-F2FDAA23CFDA}"/>
-                                  <w:date>
+                                  <w:date w:fullDate="2025-04-11T00:00:00Z">
                                     <w:dateFormat w:val="yyyy-MM-dd"/>
                                     <w:lid w:val="fr-CA"/>
                                     <w:storeMappedDataAs w:val="dateTime"/>
@@ -332,7 +341,16 @@
                                         <w:szCs w:val="28"/>
                                         <w:lang w:val="fr-CA"/>
                                       </w:rPr>
-                                      <w:t>202502-23</w:t>
+                                      <w:t>2025</w:t>
+                                    </w:r>
+                                    <w:r>
+                                      <w:rPr>
+                                        <w:color w:val="FFFFFF" w:themeColor="background1"/>
+                                        <w:sz w:val="28"/>
+                                        <w:szCs w:val="28"/>
+                                        <w:lang w:val="fr-CA"/>
+                                      </w:rPr>
+                                      <w:t>-04-11</w:t>
                                     </w:r>
                                   </w:p>
                                 </w:sdtContent>
@@ -1555,7 +1573,7 @@
                 <w:noProof/>
                 <w:webHidden/>
               </w:rPr>
-              <w:t>1</w:t>
+              <w:t>2</w:t>
             </w:r>
             <w:r>
               <w:rPr>
@@ -1649,7 +1667,7 @@
                 <w:noProof/>
                 <w:webHidden/>
               </w:rPr>
-              <w:t>1</w:t>
+              <w:t>2</w:t>
             </w:r>
             <w:r>
               <w:rPr>
@@ -1724,7 +1742,7 @@
                 <w:noProof/>
                 <w:webHidden/>
               </w:rPr>
-              <w:t>1</w:t>
+              <w:t>2</w:t>
             </w:r>
             <w:r>
               <w:rPr>
@@ -5091,13 +5109,7 @@
         <w:rPr>
           <w:rStyle w:val="Rfrencelgre"/>
         </w:rPr>
-        <w:t>T</w:t>
-      </w:r>
-      <w:r>
-        <w:rPr>
-          <w:rStyle w:val="Rfrencelgre"/>
-        </w:rPr>
-        <w:t>FE :</w:t>
+        <w:t>TFE :</w:t>
       </w:r>
     </w:p>
     <w:p>
@@ -6340,10 +6352,326 @@
       <w:pPr>
         <w:pStyle w:val="Titre1"/>
       </w:pPr>
-      <w:bookmarkStart w:id="17" w:name="_Toc195210400"/>
+      <w:bookmarkStart w:id="17" w:name="_Toc195210404"/>
       <w:r>
         <w:lastRenderedPageBreak/>
         <w:t>Semaine 9 – (14/04/2025 - 20/04/2025)</w:t>
+      </w:r>
+    </w:p>
+    <w:p>
+      <w:pPr>
+        <w:pStyle w:val="Titre2"/>
+      </w:pPr>
+      <w:r>
+        <w:t>Début du module planning secrétaires (avancé)</w:t>
+      </w:r>
+    </w:p>
+    <w:p/>
+    <w:p>
+      <w:r>
+        <w:rPr>
+          <w:rStyle w:val="Rfrencelgre"/>
+        </w:rPr>
+        <w:t>BACKEND</w:t>
+      </w:r>
+      <w:r>
+        <w:t xml:space="preserve"> :</w:t>
+      </w:r>
+    </w:p>
+    <w:p>
+      <w:pPr>
+        <w:pStyle w:val="Paragraphedeliste"/>
+        <w:numPr>
+          <w:ilvl w:val="0"/>
+          <w:numId w:val="167"/>
+        </w:numPr>
+      </w:pPr>
+      <w:r>
+        <w:t xml:space="preserve">Création des entités </w:t>
+      </w:r>
+      <w:proofErr w:type="spellStart"/>
+      <w:r>
+        <w:t>RendezVous</w:t>
+      </w:r>
+      <w:proofErr w:type="spellEnd"/>
+      <w:r>
+        <w:t>, Planning</w:t>
+      </w:r>
+    </w:p>
+    <w:p>
+      <w:pPr>
+        <w:pStyle w:val="Paragraphedeliste"/>
+        <w:numPr>
+          <w:ilvl w:val="0"/>
+          <w:numId w:val="167"/>
+        </w:numPr>
+      </w:pPr>
+      <w:r>
+        <w:t xml:space="preserve">Développement des </w:t>
+      </w:r>
+      <w:proofErr w:type="spellStart"/>
+      <w:r>
+        <w:t>endpoints</w:t>
+      </w:r>
+      <w:proofErr w:type="spellEnd"/>
+      <w:r>
+        <w:t xml:space="preserve"> : création, modification, suppression de créneaux, affectation patient</w:t>
+      </w:r>
+    </w:p>
+    <w:p/>
+    <w:p>
+      <w:r>
+        <w:t>FRONTEND :</w:t>
+      </w:r>
+    </w:p>
+    <w:p>
+      <w:pPr>
+        <w:pStyle w:val="Paragraphedeliste"/>
+        <w:numPr>
+          <w:ilvl w:val="0"/>
+          <w:numId w:val="168"/>
+        </w:numPr>
+      </w:pPr>
+      <w:r>
+        <w:t xml:space="preserve">Intégration de </w:t>
+      </w:r>
+      <w:proofErr w:type="spellStart"/>
+      <w:r>
+        <w:t>FullCalendar</w:t>
+      </w:r>
+      <w:proofErr w:type="spellEnd"/>
+      <w:r>
+        <w:t xml:space="preserve"> pour la vue planning</w:t>
+      </w:r>
+    </w:p>
+    <w:p>
+      <w:pPr>
+        <w:pStyle w:val="Paragraphedeliste"/>
+        <w:numPr>
+          <w:ilvl w:val="0"/>
+          <w:numId w:val="168"/>
+        </w:numPr>
+      </w:pPr>
+      <w:r>
+        <w:t xml:space="preserve">Création du composant </w:t>
+      </w:r>
+      <w:proofErr w:type="spellStart"/>
+      <w:r>
+        <w:t>secretaire-dashboard</w:t>
+      </w:r>
+      <w:proofErr w:type="spellEnd"/>
+    </w:p>
+    <w:p/>
+    <w:p>
+      <w:r>
+        <w:t>TFE :</w:t>
+      </w:r>
+    </w:p>
+    <w:p>
+      <w:pPr>
+        <w:pStyle w:val="Paragraphedeliste"/>
+        <w:numPr>
+          <w:ilvl w:val="0"/>
+          <w:numId w:val="169"/>
+        </w:numPr>
+      </w:pPr>
+      <w:r>
+        <w:t>Début du chapitre « Organisation et planification des rendez-vous »</w:t>
+      </w:r>
+    </w:p>
+    <w:p>
+      <w:pPr>
+        <w:pStyle w:val="Paragraphedeliste"/>
+        <w:numPr>
+          <w:ilvl w:val="0"/>
+          <w:numId w:val="169"/>
+        </w:numPr>
+      </w:pPr>
+      <w:r>
+        <w:t>Réalisation des premiers diagrammes d’activité secrétaire</w:t>
+      </w:r>
+    </w:p>
+    <w:p/>
+    <w:p>
+      <w:r>
+        <w:t>SCRUM &amp; CLIENT :</w:t>
+      </w:r>
+    </w:p>
+    <w:p>
+      <w:pPr>
+        <w:pStyle w:val="Paragraphedeliste"/>
+        <w:numPr>
+          <w:ilvl w:val="0"/>
+          <w:numId w:val="170"/>
+        </w:numPr>
+      </w:pPr>
+      <w:r>
+        <w:t>Daily : prototypage planning</w:t>
+      </w:r>
+    </w:p>
+    <w:p>
+      <w:pPr>
+        <w:pStyle w:val="Paragraphedeliste"/>
+        <w:numPr>
+          <w:ilvl w:val="0"/>
+          <w:numId w:val="170"/>
+        </w:numPr>
+      </w:pPr>
+      <w:r>
+        <w:t xml:space="preserve">Sprint </w:t>
+      </w:r>
+      <w:proofErr w:type="spellStart"/>
+      <w:r>
+        <w:t>Review</w:t>
+      </w:r>
+      <w:proofErr w:type="spellEnd"/>
+      <w:r>
+        <w:t xml:space="preserve"> : présentation de la vue calendrier au client</w:t>
+      </w:r>
+    </w:p>
+    <w:p/>
+    <w:p>
+      <w:pPr>
+        <w:pStyle w:val="Titre1"/>
+      </w:pPr>
+      <w:r>
+        <w:t>Semaine 10 – (21/04/2025 - 27/04/2025)</w:t>
+      </w:r>
+    </w:p>
+    <w:p>
+      <w:r>
+        <w:t>Avancement module secrétaire : gestion des créneaux et rendez-vous</w:t>
+      </w:r>
+    </w:p>
+    <w:p/>
+    <w:p>
+      <w:r>
+        <w:rPr>
+          <w:rStyle w:val="Rfrencelgre"/>
+        </w:rPr>
+        <w:t>BACKEND</w:t>
+      </w:r>
+      <w:r>
+        <w:t xml:space="preserve"> :</w:t>
+      </w:r>
+    </w:p>
+    <w:p>
+      <w:pPr>
+        <w:pStyle w:val="Paragraphedeliste"/>
+        <w:numPr>
+          <w:ilvl w:val="0"/>
+          <w:numId w:val="171"/>
+        </w:numPr>
+      </w:pPr>
+      <w:r>
+        <w:t>Finalisation des routes pour la gestion avancée des créneaux (répétitions, disponibilités, annulations)</w:t>
+      </w:r>
+    </w:p>
+    <w:p>
+      <w:pPr>
+        <w:pStyle w:val="Paragraphedeliste"/>
+        <w:numPr>
+          <w:ilvl w:val="0"/>
+          <w:numId w:val="171"/>
+        </w:numPr>
+      </w:pPr>
+      <w:r>
+        <w:t>Mise en place des validations backend (pas de double-rendez-vous, etc.)</w:t>
+      </w:r>
+    </w:p>
+    <w:p/>
+    <w:p>
+      <w:r>
+        <w:rPr>
+          <w:rStyle w:val="Rfrencelgre"/>
+        </w:rPr>
+        <w:t>FRONTEND</w:t>
+      </w:r>
+      <w:r>
+        <w:t xml:space="preserve"> :</w:t>
+      </w:r>
+    </w:p>
+    <w:p>
+      <w:pPr>
+        <w:pStyle w:val="Paragraphedeliste"/>
+        <w:numPr>
+          <w:ilvl w:val="0"/>
+          <w:numId w:val="172"/>
+        </w:numPr>
+      </w:pPr>
+      <w:r>
+        <w:t xml:space="preserve">Début des </w:t>
+      </w:r>
+      <w:proofErr w:type="spellStart"/>
+      <w:r>
+        <w:t>modals</w:t>
+      </w:r>
+      <w:proofErr w:type="spellEnd"/>
+      <w:r>
+        <w:t xml:space="preserve"> pour création et édition d’un RDV</w:t>
+      </w:r>
+    </w:p>
+    <w:p>
+      <w:pPr>
+        <w:pStyle w:val="Paragraphedeliste"/>
+        <w:numPr>
+          <w:ilvl w:val="0"/>
+          <w:numId w:val="172"/>
+        </w:numPr>
+      </w:pPr>
+      <w:r>
+        <w:t>Intégration des filtres de recherche (par date, médecin, type de rendez-vous)</w:t>
+      </w:r>
+    </w:p>
+    <w:p/>
+    <w:p>
+      <w:r>
+        <w:rPr>
+          <w:rStyle w:val="Rfrencelgre"/>
+        </w:rPr>
+        <w:t>TFE</w:t>
+      </w:r>
+      <w:r>
+        <w:t xml:space="preserve"> :</w:t>
+      </w:r>
+    </w:p>
+    <w:p/>
+    <w:p>
+      <w:pPr>
+        <w:pStyle w:val="Paragraphedeliste"/>
+        <w:numPr>
+          <w:ilvl w:val="0"/>
+          <w:numId w:val="173"/>
+        </w:numPr>
+      </w:pPr>
+      <w:r>
+        <w:t>Rédaction section « Gestion dynamique du planning »</w:t>
+      </w:r>
+    </w:p>
+    <w:p>
+      <w:pPr>
+        <w:pStyle w:val="Paragraphedeliste"/>
+        <w:numPr>
+          <w:ilvl w:val="0"/>
+          <w:numId w:val="173"/>
+        </w:numPr>
+      </w:pPr>
+      <w:r>
+        <w:t>Schéma de la création/édition de rendez-vous</w:t>
+      </w:r>
+    </w:p>
+    <w:p>
+      <w:pPr>
+        <w:pStyle w:val="Paragraphedeliste"/>
+      </w:pPr>
+    </w:p>
+    <w:p>
+      <w:pPr>
+        <w:pStyle w:val="Titre1"/>
+      </w:pPr>
+      <w:r>
+        <w:lastRenderedPageBreak/>
+        <w:t>Semaine 11 – (28/04/2025 - 04/05/2025)</w:t>
       </w:r>
       <w:bookmarkEnd w:id="17"/>
     </w:p>
@@ -6351,17 +6679,9 @@
       <w:pPr>
         <w:pStyle w:val="Titre2"/>
       </w:pPr>
-      <w:bookmarkStart w:id="18" w:name="_Toc195210401"/>
-      <w:r>
-        <w:t>Début du module de paiement (</w:t>
-      </w:r>
-      <w:proofErr w:type="spellStart"/>
-      <w:r>
-        <w:t>Stripe</w:t>
-      </w:r>
-      <w:proofErr w:type="spellEnd"/>
-      <w:r>
-        <w:t>)</w:t>
+      <w:bookmarkStart w:id="18" w:name="_Toc195210405"/>
+      <w:r>
+        <w:t>Développement du module secrétaire : rendez-vous et planning</w:t>
       </w:r>
       <w:bookmarkEnd w:id="18"/>
     </w:p>
@@ -6376,427 +6696,6 @@
           <w:rStyle w:val="Rfrencelgre"/>
         </w:rPr>
         <w:t>Backend :</w:t>
-      </w:r>
-    </w:p>
-    <w:p>
-      <w:pPr>
-        <w:pStyle w:val="Paragraphedeliste"/>
-        <w:numPr>
-          <w:ilvl w:val="0"/>
-          <w:numId w:val="162"/>
-        </w:numPr>
-      </w:pPr>
-      <w:r>
-        <w:t xml:space="preserve">Création des entités </w:t>
-      </w:r>
-      <w:proofErr w:type="spellStart"/>
-      <w:r>
-        <w:t>Payment</w:t>
-      </w:r>
-      <w:proofErr w:type="spellEnd"/>
-      <w:r>
-        <w:t xml:space="preserve">, </w:t>
-      </w:r>
-      <w:proofErr w:type="spellStart"/>
-      <w:r>
-        <w:t>Subscription</w:t>
-      </w:r>
-      <w:proofErr w:type="spellEnd"/>
-    </w:p>
-    <w:p>
-      <w:pPr>
-        <w:pStyle w:val="Paragraphedeliste"/>
-        <w:numPr>
-          <w:ilvl w:val="0"/>
-          <w:numId w:val="162"/>
-        </w:numPr>
-      </w:pPr>
-      <w:r>
-        <w:t xml:space="preserve">Mise en place de la communication avec l’API </w:t>
-      </w:r>
-      <w:proofErr w:type="spellStart"/>
-      <w:r>
-        <w:t>Stripe</w:t>
-      </w:r>
-      <w:proofErr w:type="spellEnd"/>
-      <w:r>
-        <w:t xml:space="preserve"> en </w:t>
-      </w:r>
-      <w:proofErr w:type="spellStart"/>
-      <w:r>
-        <w:t>sandbox</w:t>
-      </w:r>
-      <w:proofErr w:type="spellEnd"/>
-    </w:p>
-    <w:p>
-      <w:pPr>
-        <w:pStyle w:val="Paragraphedeliste"/>
-        <w:numPr>
-          <w:ilvl w:val="0"/>
-          <w:numId w:val="162"/>
-        </w:numPr>
-      </w:pPr>
-      <w:r>
-        <w:t>Sécurisation des routes de paiement</w:t>
-      </w:r>
-    </w:p>
-    <w:p/>
-    <w:p>
-      <w:pPr>
-        <w:rPr>
-          <w:rStyle w:val="Rfrencelgre"/>
-        </w:rPr>
-      </w:pPr>
-      <w:r>
-        <w:rPr>
-          <w:rStyle w:val="Rfrencelgre"/>
-        </w:rPr>
-        <w:t>Frontend :</w:t>
-      </w:r>
-    </w:p>
-    <w:p>
-      <w:pPr>
-        <w:pStyle w:val="Paragraphedeliste"/>
-        <w:numPr>
-          <w:ilvl w:val="0"/>
-          <w:numId w:val="162"/>
-        </w:numPr>
-      </w:pPr>
-      <w:r>
-        <w:t xml:space="preserve">Début du composant </w:t>
-      </w:r>
-      <w:proofErr w:type="spellStart"/>
-      <w:r>
-        <w:t>payment-form</w:t>
-      </w:r>
-      <w:proofErr w:type="spellEnd"/>
-    </w:p>
-    <w:p>
-      <w:pPr>
-        <w:pStyle w:val="Paragraphedeliste"/>
-        <w:numPr>
-          <w:ilvl w:val="0"/>
-          <w:numId w:val="162"/>
-        </w:numPr>
-      </w:pPr>
-      <w:r>
-        <w:t xml:space="preserve">Intégration du </w:t>
-      </w:r>
-      <w:proofErr w:type="spellStart"/>
-      <w:r>
-        <w:t>Stripe</w:t>
-      </w:r>
-      <w:proofErr w:type="spellEnd"/>
-      <w:r>
-        <w:t xml:space="preserve"> </w:t>
-      </w:r>
-      <w:proofErr w:type="spellStart"/>
-      <w:r>
-        <w:t>checkout</w:t>
-      </w:r>
-      <w:proofErr w:type="spellEnd"/>
-      <w:r>
-        <w:t xml:space="preserve"> avec session unique</w:t>
-      </w:r>
-    </w:p>
-    <w:p>
-      <w:pPr>
-        <w:pStyle w:val="Paragraphedeliste"/>
-        <w:numPr>
-          <w:ilvl w:val="0"/>
-          <w:numId w:val="162"/>
-        </w:numPr>
-      </w:pPr>
-      <w:r>
-        <w:t>Navigation conditionnelle en fonction du statut d’abonnement</w:t>
-      </w:r>
-    </w:p>
-    <w:p/>
-    <w:p>
-      <w:pPr>
-        <w:rPr>
-          <w:rStyle w:val="Rfrencelgre"/>
-        </w:rPr>
-      </w:pPr>
-      <w:r>
-        <w:rPr>
-          <w:rStyle w:val="Rfrencelgre"/>
-        </w:rPr>
-        <w:t>TFE :</w:t>
-      </w:r>
-    </w:p>
-    <w:p>
-      <w:pPr>
-        <w:pStyle w:val="Paragraphedeliste"/>
-        <w:numPr>
-          <w:ilvl w:val="0"/>
-          <w:numId w:val="162"/>
-        </w:numPr>
-      </w:pPr>
-      <w:r>
-        <w:t xml:space="preserve">Début du chapitre « Intégration d’une solution de paiement </w:t>
-      </w:r>
-    </w:p>
-    <w:p>
-      <w:pPr>
-        <w:pStyle w:val="Paragraphedeliste"/>
-        <w:numPr>
-          <w:ilvl w:val="0"/>
-          <w:numId w:val="162"/>
-        </w:numPr>
-      </w:pPr>
-      <w:r>
-        <w:t xml:space="preserve">Documentation technique </w:t>
-      </w:r>
-      <w:proofErr w:type="spellStart"/>
-      <w:r>
-        <w:t>Stripe</w:t>
-      </w:r>
-      <w:proofErr w:type="spellEnd"/>
-      <w:r>
-        <w:t xml:space="preserve"> : clés API, </w:t>
-      </w:r>
-      <w:proofErr w:type="spellStart"/>
-      <w:r>
-        <w:t>webhook</w:t>
-      </w:r>
-      <w:proofErr w:type="spellEnd"/>
-    </w:p>
-    <w:p/>
-    <w:p>
-      <w:pPr>
-        <w:rPr>
-          <w:rStyle w:val="Rfrencelgre"/>
-        </w:rPr>
-      </w:pPr>
-      <w:r>
-        <w:rPr>
-          <w:rStyle w:val="Rfrencelgre"/>
-        </w:rPr>
-        <w:t>Scrum &amp; client :</w:t>
-      </w:r>
-    </w:p>
-    <w:p>
-      <w:pPr>
-        <w:pStyle w:val="Paragraphedeliste"/>
-        <w:numPr>
-          <w:ilvl w:val="0"/>
-          <w:numId w:val="162"/>
-        </w:numPr>
-      </w:pPr>
-      <w:r>
-        <w:t>Daily : débogage de l’intégration</w:t>
-      </w:r>
-    </w:p>
-    <w:p>
-      <w:pPr>
-        <w:pStyle w:val="Paragraphedeliste"/>
-        <w:numPr>
-          <w:ilvl w:val="0"/>
-          <w:numId w:val="162"/>
-        </w:numPr>
-      </w:pPr>
-      <w:r>
-        <w:t xml:space="preserve">Sprint </w:t>
-      </w:r>
-      <w:proofErr w:type="spellStart"/>
-      <w:r>
-        <w:t>Review</w:t>
-      </w:r>
-      <w:proofErr w:type="spellEnd"/>
-      <w:r>
-        <w:t xml:space="preserve"> : présentation du parcours de paiement en </w:t>
-      </w:r>
-      <w:proofErr w:type="spellStart"/>
-      <w:r>
-        <w:t>sandbox</w:t>
-      </w:r>
-      <w:proofErr w:type="spellEnd"/>
-    </w:p>
-    <w:p/>
-    <w:p>
-      <w:pPr>
-        <w:pStyle w:val="Titre1"/>
-      </w:pPr>
-      <w:bookmarkStart w:id="19" w:name="_Toc195210402"/>
-      <w:r>
-        <w:rPr>
-          <w:rFonts w:ascii="Segoe UI Emoji" w:hAnsi="Segoe UI Emoji" w:cs="Segoe UI Emoji"/>
-        </w:rPr>
-        <w:t>S</w:t>
-      </w:r>
-      <w:r>
-        <w:t>emaine 10 – (21/04/2025 - 27/04/2025)</w:t>
-      </w:r>
-      <w:bookmarkEnd w:id="19"/>
-    </w:p>
-    <w:p>
-      <w:pPr>
-        <w:pStyle w:val="Titre2"/>
-      </w:pPr>
-      <w:bookmarkStart w:id="20" w:name="_Toc195210403"/>
-      <w:r>
-        <w:t>Finalisation du paiement + début du planning secrétaires</w:t>
-      </w:r>
-      <w:bookmarkEnd w:id="20"/>
-    </w:p>
-    <w:p>
-      <w:pPr>
-        <w:rPr>
-          <w:rStyle w:val="Rfrencelgre"/>
-        </w:rPr>
-      </w:pPr>
-      <w:r>
-        <w:rPr>
-          <w:rStyle w:val="Rfrencelgre"/>
-        </w:rPr>
-        <w:t>Backend :</w:t>
-      </w:r>
-    </w:p>
-    <w:p>
-      <w:pPr>
-        <w:pStyle w:val="Paragraphedeliste"/>
-        <w:numPr>
-          <w:ilvl w:val="0"/>
-          <w:numId w:val="163"/>
-        </w:numPr>
-      </w:pPr>
-      <w:r>
-        <w:t xml:space="preserve">Ajout des </w:t>
-      </w:r>
-      <w:proofErr w:type="spellStart"/>
-      <w:r>
-        <w:t>webhooks</w:t>
-      </w:r>
-      <w:proofErr w:type="spellEnd"/>
-      <w:r>
-        <w:t xml:space="preserve"> </w:t>
-      </w:r>
-      <w:proofErr w:type="spellStart"/>
-      <w:r>
-        <w:t>Stripe</w:t>
-      </w:r>
-      <w:proofErr w:type="spellEnd"/>
-      <w:r>
-        <w:t xml:space="preserve"> (réception des paiements réussis/échoués)</w:t>
-      </w:r>
-    </w:p>
-    <w:p>
-      <w:pPr>
-        <w:pStyle w:val="Paragraphedeliste"/>
-        <w:numPr>
-          <w:ilvl w:val="0"/>
-          <w:numId w:val="163"/>
-        </w:numPr>
-      </w:pPr>
-      <w:r>
-        <w:t>Historique des paiements par utilisateur</w:t>
-      </w:r>
-    </w:p>
-    <w:p/>
-    <w:p>
-      <w:pPr>
-        <w:rPr>
-          <w:rStyle w:val="Rfrencelgre"/>
-        </w:rPr>
-      </w:pPr>
-      <w:r>
-        <w:rPr>
-          <w:rStyle w:val="Rfrencelgre"/>
-        </w:rPr>
-        <w:t>Frontend :</w:t>
-      </w:r>
-    </w:p>
-    <w:p>
-      <w:pPr>
-        <w:pStyle w:val="Paragraphedeliste"/>
-        <w:numPr>
-          <w:ilvl w:val="0"/>
-          <w:numId w:val="163"/>
-        </w:numPr>
-      </w:pPr>
-      <w:r>
-        <w:t xml:space="preserve">Finalisation de l’UI </w:t>
-      </w:r>
-      <w:proofErr w:type="spellStart"/>
-      <w:r>
-        <w:t>Stripe</w:t>
-      </w:r>
-      <w:proofErr w:type="spellEnd"/>
-    </w:p>
-    <w:p>
-      <w:pPr>
-        <w:pStyle w:val="Paragraphedeliste"/>
-        <w:numPr>
-          <w:ilvl w:val="0"/>
-          <w:numId w:val="163"/>
-        </w:numPr>
-      </w:pPr>
-      <w:r>
-        <w:t>Début du module planning (liste de rendez-vous, agenda)</w:t>
-      </w:r>
-    </w:p>
-    <w:p>
-      <w:pPr>
-        <w:rPr>
-          <w:rStyle w:val="Rfrencelgre"/>
-        </w:rPr>
-      </w:pPr>
-    </w:p>
-    <w:p>
-      <w:pPr>
-        <w:rPr>
-          <w:rStyle w:val="Rfrencelgre"/>
-        </w:rPr>
-      </w:pPr>
-      <w:r>
-        <w:rPr>
-          <w:rStyle w:val="Rfrencelgre"/>
-        </w:rPr>
-        <w:t>TFE :</w:t>
-      </w:r>
-    </w:p>
-    <w:p>
-      <w:pPr>
-        <w:pStyle w:val="Paragraphedeliste"/>
-        <w:numPr>
-          <w:ilvl w:val="0"/>
-          <w:numId w:val="163"/>
-        </w:numPr>
-      </w:pPr>
-      <w:r>
-        <w:t>Rédaction de la partie « Paiement sécurisé et historique »</w:t>
-      </w:r>
-    </w:p>
-    <w:p>
-      <w:pPr>
-        <w:pStyle w:val="Paragraphedeliste"/>
-        <w:numPr>
-          <w:ilvl w:val="0"/>
-          <w:numId w:val="163"/>
-        </w:numPr>
-      </w:pPr>
-      <w:r>
-        <w:t xml:space="preserve">Schéma de la gestion des événements </w:t>
-      </w:r>
-      <w:proofErr w:type="spellStart"/>
-      <w:r>
-        <w:t>Stripe</w:t>
-      </w:r>
-      <w:proofErr w:type="spellEnd"/>
-    </w:p>
-    <w:p/>
-    <w:p>
-      <w:pPr>
-        <w:rPr>
-          <w:rStyle w:val="Rfrencelgre"/>
-        </w:rPr>
-      </w:pPr>
-      <w:r>
-        <w:rPr>
-          <w:rStyle w:val="Rfrencelgre"/>
-        </w:rPr>
-        <w:t>Scrum &amp; client :</w:t>
       </w:r>
     </w:p>
     <w:p>
@@ -6808,7 +6707,15 @@
         </w:numPr>
       </w:pPr>
       <w:r>
-        <w:t>Daily : test des paiements</w:t>
+        <w:t xml:space="preserve">Création des entités </w:t>
+      </w:r>
+      <w:proofErr w:type="spellStart"/>
+      <w:r>
+        <w:t>RendezVous</w:t>
+      </w:r>
+      <w:proofErr w:type="spellEnd"/>
+      <w:r>
+        <w:t>, Planning</w:t>
       </w:r>
     </w:p>
     <w:p>
@@ -6819,50 +6726,18 @@
           <w:numId w:val="164"/>
         </w:numPr>
       </w:pPr>
-      <w:r>
-        <w:t xml:space="preserve">Sprint </w:t>
-      </w:r>
       <w:proofErr w:type="spellStart"/>
       <w:r>
-        <w:t>Review</w:t>
+        <w:t>Endpoints</w:t>
       </w:r>
       <w:proofErr w:type="spellEnd"/>
       <w:r>
-        <w:t xml:space="preserve"> : validation paiement + </w:t>
-      </w:r>
-      <w:proofErr w:type="gramStart"/>
-      <w:r>
-        <w:t>briefing</w:t>
-      </w:r>
-      <w:proofErr w:type="gramEnd"/>
-      <w:r>
-        <w:t xml:space="preserve"> métier sur gestion des rendez-vous</w:t>
+        <w:t xml:space="preserve"> pour créer/modifier un créneau, attribuer à un patient</w:t>
       </w:r>
     </w:p>
     <w:p/>
     <w:p>
       <w:pPr>
-        <w:pStyle w:val="Titre1"/>
-      </w:pPr>
-      <w:bookmarkStart w:id="21" w:name="_Toc195210404"/>
-      <w:r>
-        <w:lastRenderedPageBreak/>
-        <w:t>Semaine 11 – (28/04/2025 - 04/05/2025)</w:t>
-      </w:r>
-      <w:bookmarkEnd w:id="21"/>
-    </w:p>
-    <w:p>
-      <w:pPr>
-        <w:pStyle w:val="Titre2"/>
-      </w:pPr>
-      <w:bookmarkStart w:id="22" w:name="_Toc195210405"/>
-      <w:r>
-        <w:t>Développement du module secrétaire : rendez-vous et planning</w:t>
-      </w:r>
-      <w:bookmarkEnd w:id="22"/>
-    </w:p>
-    <w:p>
-      <w:pPr>
         <w:rPr>
           <w:rStyle w:val="Rfrencelgre"/>
         </w:rPr>
@@ -6871,7 +6746,7 @@
         <w:rPr>
           <w:rStyle w:val="Rfrencelgre"/>
         </w:rPr>
-        <w:t>Backend :</w:t>
+        <w:t>Frontend :</w:t>
       </w:r>
     </w:p>
     <w:p>
@@ -6883,15 +6758,15 @@
         </w:numPr>
       </w:pPr>
       <w:r>
-        <w:t xml:space="preserve">Création des entités </w:t>
+        <w:t xml:space="preserve">Utilisation de </w:t>
       </w:r>
       <w:proofErr w:type="spellStart"/>
       <w:r>
-        <w:t>RendezVous</w:t>
+        <w:t>FullCalendar</w:t>
       </w:r>
       <w:proofErr w:type="spellEnd"/>
       <w:r>
-        <w:t>, Planning</w:t>
+        <w:t xml:space="preserve"> pour la vue planning</w:t>
       </w:r>
     </w:p>
     <w:p>
@@ -6902,57 +6777,6 @@
           <w:numId w:val="164"/>
         </w:numPr>
       </w:pPr>
-      <w:proofErr w:type="spellStart"/>
-      <w:r>
-        <w:t>Endpoints</w:t>
-      </w:r>
-      <w:proofErr w:type="spellEnd"/>
-      <w:r>
-        <w:t xml:space="preserve"> pour créer/modifier un créneau, attribuer à un patient</w:t>
-      </w:r>
-    </w:p>
-    <w:p/>
-    <w:p>
-      <w:pPr>
-        <w:rPr>
-          <w:rStyle w:val="Rfrencelgre"/>
-        </w:rPr>
-      </w:pPr>
-      <w:r>
-        <w:rPr>
-          <w:rStyle w:val="Rfrencelgre"/>
-        </w:rPr>
-        <w:t>Frontend :</w:t>
-      </w:r>
-    </w:p>
-    <w:p>
-      <w:pPr>
-        <w:pStyle w:val="Paragraphedeliste"/>
-        <w:numPr>
-          <w:ilvl w:val="0"/>
-          <w:numId w:val="164"/>
-        </w:numPr>
-      </w:pPr>
-      <w:r>
-        <w:t xml:space="preserve">Utilisation de </w:t>
-      </w:r>
-      <w:proofErr w:type="spellStart"/>
-      <w:r>
-        <w:t>FullCalendar</w:t>
-      </w:r>
-      <w:proofErr w:type="spellEnd"/>
-      <w:r>
-        <w:t xml:space="preserve"> pour la vue planning</w:t>
-      </w:r>
-    </w:p>
-    <w:p>
-      <w:pPr>
-        <w:pStyle w:val="Paragraphedeliste"/>
-        <w:numPr>
-          <w:ilvl w:val="0"/>
-          <w:numId w:val="164"/>
-        </w:numPr>
-      </w:pPr>
       <w:r>
         <w:t xml:space="preserve">Ajout d’un composant </w:t>
       </w:r>
@@ -7051,21 +6875,21 @@
       <w:pPr>
         <w:pStyle w:val="Titre1"/>
       </w:pPr>
-      <w:bookmarkStart w:id="23" w:name="_Toc195210406"/>
+      <w:bookmarkStart w:id="19" w:name="_Toc195210406"/>
       <w:r>
         <w:t>Semaine 12 – (05/05/2025 - 11/05/2025)</w:t>
       </w:r>
-      <w:bookmarkEnd w:id="23"/>
+      <w:bookmarkEnd w:id="19"/>
     </w:p>
     <w:p>
       <w:pPr>
         <w:pStyle w:val="Titre2"/>
       </w:pPr>
-      <w:bookmarkStart w:id="24" w:name="_Toc195210407"/>
+      <w:bookmarkStart w:id="20" w:name="_Toc195210407"/>
       <w:r>
         <w:t>Finalisation du planning et préparation à la soutenance</w:t>
       </w:r>
-      <w:bookmarkEnd w:id="24"/>
+      <w:bookmarkEnd w:id="20"/>
     </w:p>
     <w:p>
       <w:pPr>
@@ -7239,22 +7063,22 @@
       <w:pPr>
         <w:pStyle w:val="Titre1"/>
       </w:pPr>
-      <w:bookmarkStart w:id="25" w:name="_Toc195210408"/>
+      <w:bookmarkStart w:id="21" w:name="_Toc195210408"/>
       <w:r>
         <w:lastRenderedPageBreak/>
         <w:t>Semaine 13 – (12/05/2025 - 18/05/2025)</w:t>
       </w:r>
-      <w:bookmarkEnd w:id="25"/>
+      <w:bookmarkEnd w:id="21"/>
     </w:p>
     <w:p>
       <w:pPr>
         <w:pStyle w:val="Titre2"/>
       </w:pPr>
-      <w:bookmarkStart w:id="26" w:name="_Toc195210409"/>
+      <w:bookmarkStart w:id="22" w:name="_Toc195210409"/>
       <w:r>
         <w:t>Relecture finale, documentation complète et répétitions</w:t>
       </w:r>
-      <w:bookmarkEnd w:id="26"/>
+      <w:bookmarkEnd w:id="22"/>
     </w:p>
     <w:p>
       <w:pPr>
@@ -7366,21 +7190,21 @@
       <w:pPr>
         <w:pStyle w:val="Titre1"/>
       </w:pPr>
-      <w:bookmarkStart w:id="27" w:name="_Toc195210410"/>
+      <w:bookmarkStart w:id="23" w:name="_Toc195210410"/>
       <w:r>
         <w:t>Semaine 14 – (19/05/2025 - 25/05/2025)</w:t>
       </w:r>
-      <w:bookmarkEnd w:id="27"/>
+      <w:bookmarkEnd w:id="23"/>
     </w:p>
     <w:p>
       <w:pPr>
         <w:pStyle w:val="Titre2"/>
       </w:pPr>
-      <w:bookmarkStart w:id="28" w:name="_Toc195210411"/>
+      <w:bookmarkStart w:id="24" w:name="_Toc195210411"/>
       <w:r>
         <w:t>Livraison finale</w:t>
       </w:r>
-      <w:bookmarkEnd w:id="28"/>
+      <w:bookmarkEnd w:id="24"/>
     </w:p>
     <w:p>
       <w:pPr>
@@ -7426,45 +7250,21 @@
       <w:pPr>
         <w:pStyle w:val="Titre1"/>
       </w:pPr>
-      <w:bookmarkStart w:id="29" w:name="_Toc195210412"/>
-      <w:r>
-        <w:t>Semaine 1</w:t>
-      </w:r>
-      <w:r>
-        <w:t>5</w:t>
-      </w:r>
-      <w:r>
-        <w:t xml:space="preserve"> – (</w:t>
-      </w:r>
-      <w:r>
-        <w:t>26</w:t>
-      </w:r>
-      <w:r>
-        <w:t xml:space="preserve">/05/2025 - </w:t>
-      </w:r>
-      <w:r>
-        <w:t>02</w:t>
-      </w:r>
-      <w:r>
-        <w:t>/0</w:t>
-      </w:r>
-      <w:r>
-        <w:t>6</w:t>
-      </w:r>
-      <w:r>
-        <w:t>/2025)</w:t>
-      </w:r>
-      <w:bookmarkEnd w:id="29"/>
+      <w:bookmarkStart w:id="25" w:name="_Toc195210412"/>
+      <w:r>
+        <w:t>Semaine 15 – (26/05/2025 - 02/06/2025)</w:t>
+      </w:r>
+      <w:bookmarkEnd w:id="25"/>
     </w:p>
     <w:p>
       <w:pPr>
         <w:pStyle w:val="Titre2"/>
       </w:pPr>
-      <w:bookmarkStart w:id="30" w:name="_Toc195210413"/>
+      <w:bookmarkStart w:id="26" w:name="_Toc195210413"/>
       <w:r>
         <w:t>Livraison finale</w:t>
       </w:r>
-      <w:bookmarkEnd w:id="30"/>
+      <w:bookmarkEnd w:id="26"/>
     </w:p>
     <w:p>
       <w:pPr>
@@ -10109,6 +9909,119 @@
     </w:lvl>
   </w:abstractNum>
   <w:abstractNum w:abstractNumId="20" w15:restartNumberingAfterBreak="0">
+    <w:nsid w:val="108161D1"/>
+    <w:multiLevelType w:val="hybridMultilevel"/>
+    <w:tmpl w:val="AEA8D546"/>
+    <w:lvl w:ilvl="0" w:tplc="080C0001">
+      <w:start w:val="1"/>
+      <w:numFmt w:val="bullet"/>
+      <w:lvlText w:val=""/>
+      <w:lvlJc w:val="left"/>
+      <w:pPr>
+        <w:ind w:left="720" w:hanging="360"/>
+      </w:pPr>
+      <w:rPr>
+        <w:rFonts w:ascii="Symbol" w:hAnsi="Symbol" w:hint="default"/>
+      </w:rPr>
+    </w:lvl>
+    <w:lvl w:ilvl="1" w:tplc="080C0003" w:tentative="1">
+      <w:start w:val="1"/>
+      <w:numFmt w:val="bullet"/>
+      <w:lvlText w:val="o"/>
+      <w:lvlJc w:val="left"/>
+      <w:pPr>
+        <w:ind w:left="1440" w:hanging="360"/>
+      </w:pPr>
+      <w:rPr>
+        <w:rFonts w:ascii="Courier New" w:hAnsi="Courier New" w:cs="Courier New" w:hint="default"/>
+      </w:rPr>
+    </w:lvl>
+    <w:lvl w:ilvl="2" w:tplc="080C0005" w:tentative="1">
+      <w:start w:val="1"/>
+      <w:numFmt w:val="bullet"/>
+      <w:lvlText w:val=""/>
+      <w:lvlJc w:val="left"/>
+      <w:pPr>
+        <w:ind w:left="2160" w:hanging="360"/>
+      </w:pPr>
+      <w:rPr>
+        <w:rFonts w:ascii="Wingdings" w:hAnsi="Wingdings" w:hint="default"/>
+      </w:rPr>
+    </w:lvl>
+    <w:lvl w:ilvl="3" w:tplc="080C0001" w:tentative="1">
+      <w:start w:val="1"/>
+      <w:numFmt w:val="bullet"/>
+      <w:lvlText w:val=""/>
+      <w:lvlJc w:val="left"/>
+      <w:pPr>
+        <w:ind w:left="2880" w:hanging="360"/>
+      </w:pPr>
+      <w:rPr>
+        <w:rFonts w:ascii="Symbol" w:hAnsi="Symbol" w:hint="default"/>
+      </w:rPr>
+    </w:lvl>
+    <w:lvl w:ilvl="4" w:tplc="080C0003" w:tentative="1">
+      <w:start w:val="1"/>
+      <w:numFmt w:val="bullet"/>
+      <w:lvlText w:val="o"/>
+      <w:lvlJc w:val="left"/>
+      <w:pPr>
+        <w:ind w:left="3600" w:hanging="360"/>
+      </w:pPr>
+      <w:rPr>
+        <w:rFonts w:ascii="Courier New" w:hAnsi="Courier New" w:cs="Courier New" w:hint="default"/>
+      </w:rPr>
+    </w:lvl>
+    <w:lvl w:ilvl="5" w:tplc="080C0005" w:tentative="1">
+      <w:start w:val="1"/>
+      <w:numFmt w:val="bullet"/>
+      <w:lvlText w:val=""/>
+      <w:lvlJc w:val="left"/>
+      <w:pPr>
+        <w:ind w:left="4320" w:hanging="360"/>
+      </w:pPr>
+      <w:rPr>
+        <w:rFonts w:ascii="Wingdings" w:hAnsi="Wingdings" w:hint="default"/>
+      </w:rPr>
+    </w:lvl>
+    <w:lvl w:ilvl="6" w:tplc="080C0001" w:tentative="1">
+      <w:start w:val="1"/>
+      <w:numFmt w:val="bullet"/>
+      <w:lvlText w:val=""/>
+      <w:lvlJc w:val="left"/>
+      <w:pPr>
+        <w:ind w:left="5040" w:hanging="360"/>
+      </w:pPr>
+      <w:rPr>
+        <w:rFonts w:ascii="Symbol" w:hAnsi="Symbol" w:hint="default"/>
+      </w:rPr>
+    </w:lvl>
+    <w:lvl w:ilvl="7" w:tplc="080C0003" w:tentative="1">
+      <w:start w:val="1"/>
+      <w:numFmt w:val="bullet"/>
+      <w:lvlText w:val="o"/>
+      <w:lvlJc w:val="left"/>
+      <w:pPr>
+        <w:ind w:left="5760" w:hanging="360"/>
+      </w:pPr>
+      <w:rPr>
+        <w:rFonts w:ascii="Courier New" w:hAnsi="Courier New" w:cs="Courier New" w:hint="default"/>
+      </w:rPr>
+    </w:lvl>
+    <w:lvl w:ilvl="8" w:tplc="080C0005" w:tentative="1">
+      <w:start w:val="1"/>
+      <w:numFmt w:val="bullet"/>
+      <w:lvlText w:val=""/>
+      <w:lvlJc w:val="left"/>
+      <w:pPr>
+        <w:ind w:left="6480" w:hanging="360"/>
+      </w:pPr>
+      <w:rPr>
+        <w:rFonts w:ascii="Wingdings" w:hAnsi="Wingdings" w:hint="default"/>
+      </w:rPr>
+    </w:lvl>
+  </w:abstractNum>
+  <w:abstractNum w:abstractNumId="21" w15:restartNumberingAfterBreak="0">
     <w:nsid w:val="111F03A8"/>
     <w:multiLevelType w:val="hybridMultilevel"/>
     <w:tmpl w:val="B60C9E12"/>
@@ -10222,7 +10135,7 @@
       </w:rPr>
     </w:lvl>
   </w:abstractNum>
-  <w:abstractNum w:abstractNumId="21" w15:restartNumberingAfterBreak="0">
+  <w:abstractNum w:abstractNumId="22" w15:restartNumberingAfterBreak="0">
     <w:nsid w:val="11C146D4"/>
     <w:multiLevelType w:val="multilevel"/>
     <w:tmpl w:val="12AA44A8"/>
@@ -10371,7 +10284,7 @@
       </w:rPr>
     </w:lvl>
   </w:abstractNum>
-  <w:abstractNum w:abstractNumId="22" w15:restartNumberingAfterBreak="0">
+  <w:abstractNum w:abstractNumId="23" w15:restartNumberingAfterBreak="0">
     <w:nsid w:val="125A45DD"/>
     <w:multiLevelType w:val="hybridMultilevel"/>
     <w:tmpl w:val="CE7C0B5E"/>
@@ -10484,7 +10397,7 @@
       </w:rPr>
     </w:lvl>
   </w:abstractNum>
-  <w:abstractNum w:abstractNumId="23" w15:restartNumberingAfterBreak="0">
+  <w:abstractNum w:abstractNumId="24" w15:restartNumberingAfterBreak="0">
     <w:nsid w:val="12ED365C"/>
     <w:multiLevelType w:val="hybridMultilevel"/>
     <w:tmpl w:val="4ED494FA"/>
@@ -10597,7 +10510,7 @@
       </w:rPr>
     </w:lvl>
   </w:abstractNum>
-  <w:abstractNum w:abstractNumId="24" w15:restartNumberingAfterBreak="0">
+  <w:abstractNum w:abstractNumId="25" w15:restartNumberingAfterBreak="0">
     <w:nsid w:val="13DA5917"/>
     <w:multiLevelType w:val="multilevel"/>
     <w:tmpl w:val="34A64916"/>
@@ -10746,7 +10659,7 @@
       </w:rPr>
     </w:lvl>
   </w:abstractNum>
-  <w:abstractNum w:abstractNumId="25" w15:restartNumberingAfterBreak="0">
+  <w:abstractNum w:abstractNumId="26" w15:restartNumberingAfterBreak="0">
     <w:nsid w:val="14E70353"/>
     <w:multiLevelType w:val="hybridMultilevel"/>
     <w:tmpl w:val="BA48F740"/>
@@ -10860,7 +10773,7 @@
       </w:rPr>
     </w:lvl>
   </w:abstractNum>
-  <w:abstractNum w:abstractNumId="26" w15:restartNumberingAfterBreak="0">
+  <w:abstractNum w:abstractNumId="27" w15:restartNumberingAfterBreak="0">
     <w:nsid w:val="16130912"/>
     <w:multiLevelType w:val="multilevel"/>
     <w:tmpl w:val="2DD00F4E"/>
@@ -11009,7 +10922,7 @@
       </w:rPr>
     </w:lvl>
   </w:abstractNum>
-  <w:abstractNum w:abstractNumId="27" w15:restartNumberingAfterBreak="0">
+  <w:abstractNum w:abstractNumId="28" w15:restartNumberingAfterBreak="0">
     <w:nsid w:val="16834CD6"/>
     <w:multiLevelType w:val="hybridMultilevel"/>
     <w:tmpl w:val="EBB4DD12"/>
@@ -11122,7 +11035,7 @@
       </w:rPr>
     </w:lvl>
   </w:abstractNum>
-  <w:abstractNum w:abstractNumId="28" w15:restartNumberingAfterBreak="0">
+  <w:abstractNum w:abstractNumId="29" w15:restartNumberingAfterBreak="0">
     <w:nsid w:val="17AC45A2"/>
     <w:multiLevelType w:val="hybridMultilevel"/>
     <w:tmpl w:val="BDB42C5A"/>
@@ -11236,7 +11149,7 @@
       </w:rPr>
     </w:lvl>
   </w:abstractNum>
-  <w:abstractNum w:abstractNumId="29" w15:restartNumberingAfterBreak="0">
+  <w:abstractNum w:abstractNumId="30" w15:restartNumberingAfterBreak="0">
     <w:nsid w:val="17EA232D"/>
     <w:multiLevelType w:val="hybridMultilevel"/>
     <w:tmpl w:val="72A8F7DC"/>
@@ -11349,7 +11262,7 @@
       </w:rPr>
     </w:lvl>
   </w:abstractNum>
-  <w:abstractNum w:abstractNumId="30" w15:restartNumberingAfterBreak="0">
+  <w:abstractNum w:abstractNumId="31" w15:restartNumberingAfterBreak="0">
     <w:nsid w:val="18802BC7"/>
     <w:multiLevelType w:val="multilevel"/>
     <w:tmpl w:val="59E03A2A"/>
@@ -11498,7 +11411,7 @@
       </w:rPr>
     </w:lvl>
   </w:abstractNum>
-  <w:abstractNum w:abstractNumId="31" w15:restartNumberingAfterBreak="0">
+  <w:abstractNum w:abstractNumId="32" w15:restartNumberingAfterBreak="0">
     <w:nsid w:val="19190799"/>
     <w:multiLevelType w:val="hybridMultilevel"/>
     <w:tmpl w:val="26F8785C"/>
@@ -11612,7 +11525,7 @@
       </w:rPr>
     </w:lvl>
   </w:abstractNum>
-  <w:abstractNum w:abstractNumId="32" w15:restartNumberingAfterBreak="0">
+  <w:abstractNum w:abstractNumId="33" w15:restartNumberingAfterBreak="0">
     <w:nsid w:val="1981130F"/>
     <w:multiLevelType w:val="hybridMultilevel"/>
     <w:tmpl w:val="A2E0FCE4"/>
@@ -11725,7 +11638,7 @@
       </w:rPr>
     </w:lvl>
   </w:abstractNum>
-  <w:abstractNum w:abstractNumId="33" w15:restartNumberingAfterBreak="0">
+  <w:abstractNum w:abstractNumId="34" w15:restartNumberingAfterBreak="0">
     <w:nsid w:val="1B472495"/>
     <w:multiLevelType w:val="hybridMultilevel"/>
     <w:tmpl w:val="31A25CCC"/>
@@ -11838,7 +11751,7 @@
       </w:rPr>
     </w:lvl>
   </w:abstractNum>
-  <w:abstractNum w:abstractNumId="34" w15:restartNumberingAfterBreak="0">
+  <w:abstractNum w:abstractNumId="35" w15:restartNumberingAfterBreak="0">
     <w:nsid w:val="1BFA0D5F"/>
     <w:multiLevelType w:val="hybridMultilevel"/>
     <w:tmpl w:val="2DAA28DC"/>
@@ -11951,7 +11864,7 @@
       </w:rPr>
     </w:lvl>
   </w:abstractNum>
-  <w:abstractNum w:abstractNumId="35" w15:restartNumberingAfterBreak="0">
+  <w:abstractNum w:abstractNumId="36" w15:restartNumberingAfterBreak="0">
     <w:nsid w:val="1C5E7F12"/>
     <w:multiLevelType w:val="multilevel"/>
     <w:tmpl w:val="931AF4EC"/>
@@ -12100,7 +12013,7 @@
       </w:rPr>
     </w:lvl>
   </w:abstractNum>
-  <w:abstractNum w:abstractNumId="36" w15:restartNumberingAfterBreak="0">
+  <w:abstractNum w:abstractNumId="37" w15:restartNumberingAfterBreak="0">
     <w:nsid w:val="1E3E6DBC"/>
     <w:multiLevelType w:val="hybridMultilevel"/>
     <w:tmpl w:val="6DD4FE56"/>
@@ -12214,7 +12127,7 @@
       </w:rPr>
     </w:lvl>
   </w:abstractNum>
-  <w:abstractNum w:abstractNumId="37" w15:restartNumberingAfterBreak="0">
+  <w:abstractNum w:abstractNumId="38" w15:restartNumberingAfterBreak="0">
     <w:nsid w:val="1F9553F3"/>
     <w:multiLevelType w:val="multilevel"/>
     <w:tmpl w:val="AB3CBE58"/>
@@ -12363,7 +12276,7 @@
       </w:rPr>
     </w:lvl>
   </w:abstractNum>
-  <w:abstractNum w:abstractNumId="38" w15:restartNumberingAfterBreak="0">
+  <w:abstractNum w:abstractNumId="39" w15:restartNumberingAfterBreak="0">
     <w:nsid w:val="20087BCB"/>
     <w:multiLevelType w:val="multilevel"/>
     <w:tmpl w:val="931AF4EC"/>
@@ -12512,7 +12425,7 @@
       </w:rPr>
     </w:lvl>
   </w:abstractNum>
-  <w:abstractNum w:abstractNumId="39" w15:restartNumberingAfterBreak="0">
+  <w:abstractNum w:abstractNumId="40" w15:restartNumberingAfterBreak="0">
     <w:nsid w:val="209819CB"/>
     <w:multiLevelType w:val="multilevel"/>
     <w:tmpl w:val="6C20631C"/>
@@ -12661,7 +12574,7 @@
       </w:rPr>
     </w:lvl>
   </w:abstractNum>
-  <w:abstractNum w:abstractNumId="40" w15:restartNumberingAfterBreak="0">
+  <w:abstractNum w:abstractNumId="41" w15:restartNumberingAfterBreak="0">
     <w:nsid w:val="214057BA"/>
     <w:multiLevelType w:val="hybridMultilevel"/>
     <w:tmpl w:val="7818ADBA"/>
@@ -12775,7 +12688,7 @@
       </w:rPr>
     </w:lvl>
   </w:abstractNum>
-  <w:abstractNum w:abstractNumId="41" w15:restartNumberingAfterBreak="0">
+  <w:abstractNum w:abstractNumId="42" w15:restartNumberingAfterBreak="0">
     <w:nsid w:val="21F1598B"/>
     <w:multiLevelType w:val="hybridMultilevel"/>
     <w:tmpl w:val="EC7A9048"/>
@@ -12888,7 +12801,7 @@
       </w:rPr>
     </w:lvl>
   </w:abstractNum>
-  <w:abstractNum w:abstractNumId="42" w15:restartNumberingAfterBreak="0">
+  <w:abstractNum w:abstractNumId="43" w15:restartNumberingAfterBreak="0">
     <w:nsid w:val="22512B26"/>
     <w:multiLevelType w:val="hybridMultilevel"/>
     <w:tmpl w:val="09AA0982"/>
@@ -13002,7 +12915,7 @@
       </w:rPr>
     </w:lvl>
   </w:abstractNum>
-  <w:abstractNum w:abstractNumId="43" w15:restartNumberingAfterBreak="0">
+  <w:abstractNum w:abstractNumId="44" w15:restartNumberingAfterBreak="0">
     <w:nsid w:val="2279477F"/>
     <w:multiLevelType w:val="hybridMultilevel"/>
     <w:tmpl w:val="B388ED4A"/>
@@ -13116,7 +13029,7 @@
       </w:rPr>
     </w:lvl>
   </w:abstractNum>
-  <w:abstractNum w:abstractNumId="44" w15:restartNumberingAfterBreak="0">
+  <w:abstractNum w:abstractNumId="45" w15:restartNumberingAfterBreak="0">
     <w:nsid w:val="230E1139"/>
     <w:multiLevelType w:val="multilevel"/>
     <w:tmpl w:val="C80C3138"/>
@@ -13265,7 +13178,7 @@
       </w:rPr>
     </w:lvl>
   </w:abstractNum>
-  <w:abstractNum w:abstractNumId="45" w15:restartNumberingAfterBreak="0">
+  <w:abstractNum w:abstractNumId="46" w15:restartNumberingAfterBreak="0">
     <w:nsid w:val="239F4AA0"/>
     <w:multiLevelType w:val="hybridMultilevel"/>
     <w:tmpl w:val="32426518"/>
@@ -13378,7 +13291,7 @@
       </w:rPr>
     </w:lvl>
   </w:abstractNum>
-  <w:abstractNum w:abstractNumId="46" w15:restartNumberingAfterBreak="0">
+  <w:abstractNum w:abstractNumId="47" w15:restartNumberingAfterBreak="0">
     <w:nsid w:val="24823CE8"/>
     <w:multiLevelType w:val="hybridMultilevel"/>
     <w:tmpl w:val="9AFC32F0"/>
@@ -13491,7 +13404,7 @@
       </w:rPr>
     </w:lvl>
   </w:abstractNum>
-  <w:abstractNum w:abstractNumId="47" w15:restartNumberingAfterBreak="0">
+  <w:abstractNum w:abstractNumId="48" w15:restartNumberingAfterBreak="0">
     <w:nsid w:val="25073119"/>
     <w:multiLevelType w:val="hybridMultilevel"/>
     <w:tmpl w:val="99F4A7CE"/>
@@ -13604,7 +13517,7 @@
       </w:rPr>
     </w:lvl>
   </w:abstractNum>
-  <w:abstractNum w:abstractNumId="48" w15:restartNumberingAfterBreak="0">
+  <w:abstractNum w:abstractNumId="49" w15:restartNumberingAfterBreak="0">
     <w:nsid w:val="26E975AA"/>
     <w:multiLevelType w:val="multilevel"/>
     <w:tmpl w:val="931AF4EC"/>
@@ -13753,7 +13666,7 @@
       </w:rPr>
     </w:lvl>
   </w:abstractNum>
-  <w:abstractNum w:abstractNumId="49" w15:restartNumberingAfterBreak="0">
+  <w:abstractNum w:abstractNumId="50" w15:restartNumberingAfterBreak="0">
     <w:nsid w:val="26FD038B"/>
     <w:multiLevelType w:val="hybridMultilevel"/>
     <w:tmpl w:val="4D6EEB40"/>
@@ -13866,7 +13779,120 @@
       </w:rPr>
     </w:lvl>
   </w:abstractNum>
-  <w:abstractNum w:abstractNumId="50" w15:restartNumberingAfterBreak="0">
+  <w:abstractNum w:abstractNumId="51" w15:restartNumberingAfterBreak="0">
+    <w:nsid w:val="275D4ABF"/>
+    <w:multiLevelType w:val="hybridMultilevel"/>
+    <w:tmpl w:val="6C06AB74"/>
+    <w:lvl w:ilvl="0" w:tplc="080C0001">
+      <w:start w:val="1"/>
+      <w:numFmt w:val="bullet"/>
+      <w:lvlText w:val=""/>
+      <w:lvlJc w:val="left"/>
+      <w:pPr>
+        <w:ind w:left="720" w:hanging="360"/>
+      </w:pPr>
+      <w:rPr>
+        <w:rFonts w:ascii="Symbol" w:hAnsi="Symbol" w:hint="default"/>
+      </w:rPr>
+    </w:lvl>
+    <w:lvl w:ilvl="1" w:tplc="080C0003" w:tentative="1">
+      <w:start w:val="1"/>
+      <w:numFmt w:val="bullet"/>
+      <w:lvlText w:val="o"/>
+      <w:lvlJc w:val="left"/>
+      <w:pPr>
+        <w:ind w:left="1440" w:hanging="360"/>
+      </w:pPr>
+      <w:rPr>
+        <w:rFonts w:ascii="Courier New" w:hAnsi="Courier New" w:cs="Courier New" w:hint="default"/>
+      </w:rPr>
+    </w:lvl>
+    <w:lvl w:ilvl="2" w:tplc="080C0005" w:tentative="1">
+      <w:start w:val="1"/>
+      <w:numFmt w:val="bullet"/>
+      <w:lvlText w:val=""/>
+      <w:lvlJc w:val="left"/>
+      <w:pPr>
+        <w:ind w:left="2160" w:hanging="360"/>
+      </w:pPr>
+      <w:rPr>
+        <w:rFonts w:ascii="Wingdings" w:hAnsi="Wingdings" w:hint="default"/>
+      </w:rPr>
+    </w:lvl>
+    <w:lvl w:ilvl="3" w:tplc="080C0001" w:tentative="1">
+      <w:start w:val="1"/>
+      <w:numFmt w:val="bullet"/>
+      <w:lvlText w:val=""/>
+      <w:lvlJc w:val="left"/>
+      <w:pPr>
+        <w:ind w:left="2880" w:hanging="360"/>
+      </w:pPr>
+      <w:rPr>
+        <w:rFonts w:ascii="Symbol" w:hAnsi="Symbol" w:hint="default"/>
+      </w:rPr>
+    </w:lvl>
+    <w:lvl w:ilvl="4" w:tplc="080C0003" w:tentative="1">
+      <w:start w:val="1"/>
+      <w:numFmt w:val="bullet"/>
+      <w:lvlText w:val="o"/>
+      <w:lvlJc w:val="left"/>
+      <w:pPr>
+        <w:ind w:left="3600" w:hanging="360"/>
+      </w:pPr>
+      <w:rPr>
+        <w:rFonts w:ascii="Courier New" w:hAnsi="Courier New" w:cs="Courier New" w:hint="default"/>
+      </w:rPr>
+    </w:lvl>
+    <w:lvl w:ilvl="5" w:tplc="080C0005" w:tentative="1">
+      <w:start w:val="1"/>
+      <w:numFmt w:val="bullet"/>
+      <w:lvlText w:val=""/>
+      <w:lvlJc w:val="left"/>
+      <w:pPr>
+        <w:ind w:left="4320" w:hanging="360"/>
+      </w:pPr>
+      <w:rPr>
+        <w:rFonts w:ascii="Wingdings" w:hAnsi="Wingdings" w:hint="default"/>
+      </w:rPr>
+    </w:lvl>
+    <w:lvl w:ilvl="6" w:tplc="080C0001" w:tentative="1">
+      <w:start w:val="1"/>
+      <w:numFmt w:val="bullet"/>
+      <w:lvlText w:val=""/>
+      <w:lvlJc w:val="left"/>
+      <w:pPr>
+        <w:ind w:left="5040" w:hanging="360"/>
+      </w:pPr>
+      <w:rPr>
+        <w:rFonts w:ascii="Symbol" w:hAnsi="Symbol" w:hint="default"/>
+      </w:rPr>
+    </w:lvl>
+    <w:lvl w:ilvl="7" w:tplc="080C0003" w:tentative="1">
+      <w:start w:val="1"/>
+      <w:numFmt w:val="bullet"/>
+      <w:lvlText w:val="o"/>
+      <w:lvlJc w:val="left"/>
+      <w:pPr>
+        <w:ind w:left="5760" w:hanging="360"/>
+      </w:pPr>
+      <w:rPr>
+        <w:rFonts w:ascii="Courier New" w:hAnsi="Courier New" w:cs="Courier New" w:hint="default"/>
+      </w:rPr>
+    </w:lvl>
+    <w:lvl w:ilvl="8" w:tplc="080C0005" w:tentative="1">
+      <w:start w:val="1"/>
+      <w:numFmt w:val="bullet"/>
+      <w:lvlText w:val=""/>
+      <w:lvlJc w:val="left"/>
+      <w:pPr>
+        <w:ind w:left="6480" w:hanging="360"/>
+      </w:pPr>
+      <w:rPr>
+        <w:rFonts w:ascii="Wingdings" w:hAnsi="Wingdings" w:hint="default"/>
+      </w:rPr>
+    </w:lvl>
+  </w:abstractNum>
+  <w:abstractNum w:abstractNumId="52" w15:restartNumberingAfterBreak="0">
     <w:nsid w:val="2B5E722B"/>
     <w:multiLevelType w:val="hybridMultilevel"/>
     <w:tmpl w:val="402EB0AA"/>
@@ -13979,7 +14005,7 @@
       </w:rPr>
     </w:lvl>
   </w:abstractNum>
-  <w:abstractNum w:abstractNumId="51" w15:restartNumberingAfterBreak="0">
+  <w:abstractNum w:abstractNumId="53" w15:restartNumberingAfterBreak="0">
     <w:nsid w:val="2B603530"/>
     <w:multiLevelType w:val="hybridMultilevel"/>
     <w:tmpl w:val="A2422518"/>
@@ -14093,7 +14119,7 @@
       </w:rPr>
     </w:lvl>
   </w:abstractNum>
-  <w:abstractNum w:abstractNumId="52" w15:restartNumberingAfterBreak="0">
+  <w:abstractNum w:abstractNumId="54" w15:restartNumberingAfterBreak="0">
     <w:nsid w:val="2C515A18"/>
     <w:multiLevelType w:val="multilevel"/>
     <w:tmpl w:val="931AF4EC"/>
@@ -14242,7 +14268,7 @@
       </w:rPr>
     </w:lvl>
   </w:abstractNum>
-  <w:abstractNum w:abstractNumId="53" w15:restartNumberingAfterBreak="0">
+  <w:abstractNum w:abstractNumId="55" w15:restartNumberingAfterBreak="0">
     <w:nsid w:val="2C8E71FF"/>
     <w:multiLevelType w:val="hybridMultilevel"/>
     <w:tmpl w:val="1BA25C0A"/>
@@ -14355,7 +14381,7 @@
       </w:rPr>
     </w:lvl>
   </w:abstractNum>
-  <w:abstractNum w:abstractNumId="54" w15:restartNumberingAfterBreak="0">
+  <w:abstractNum w:abstractNumId="56" w15:restartNumberingAfterBreak="0">
     <w:nsid w:val="2D1C42C2"/>
     <w:multiLevelType w:val="hybridMultilevel"/>
     <w:tmpl w:val="B5C4B89C"/>
@@ -14468,7 +14494,7 @@
       </w:rPr>
     </w:lvl>
   </w:abstractNum>
-  <w:abstractNum w:abstractNumId="55" w15:restartNumberingAfterBreak="0">
+  <w:abstractNum w:abstractNumId="57" w15:restartNumberingAfterBreak="0">
     <w:nsid w:val="2DB10982"/>
     <w:multiLevelType w:val="multilevel"/>
     <w:tmpl w:val="931AF4EC"/>
@@ -14617,7 +14643,7 @@
       </w:rPr>
     </w:lvl>
   </w:abstractNum>
-  <w:abstractNum w:abstractNumId="56" w15:restartNumberingAfterBreak="0">
+  <w:abstractNum w:abstractNumId="58" w15:restartNumberingAfterBreak="0">
     <w:nsid w:val="2DBF2B05"/>
     <w:multiLevelType w:val="hybridMultilevel"/>
     <w:tmpl w:val="3C46B130"/>
@@ -14730,7 +14756,7 @@
       </w:rPr>
     </w:lvl>
   </w:abstractNum>
-  <w:abstractNum w:abstractNumId="57" w15:restartNumberingAfterBreak="0">
+  <w:abstractNum w:abstractNumId="59" w15:restartNumberingAfterBreak="0">
     <w:nsid w:val="2DDC7C25"/>
     <w:multiLevelType w:val="hybridMultilevel"/>
     <w:tmpl w:val="521E9E7C"/>
@@ -14844,7 +14870,7 @@
       </w:rPr>
     </w:lvl>
   </w:abstractNum>
-  <w:abstractNum w:abstractNumId="58" w15:restartNumberingAfterBreak="0">
+  <w:abstractNum w:abstractNumId="60" w15:restartNumberingAfterBreak="0">
     <w:nsid w:val="2E6E6136"/>
     <w:multiLevelType w:val="hybridMultilevel"/>
     <w:tmpl w:val="C26E8B18"/>
@@ -14958,7 +14984,7 @@
       </w:rPr>
     </w:lvl>
   </w:abstractNum>
-  <w:abstractNum w:abstractNumId="59" w15:restartNumberingAfterBreak="0">
+  <w:abstractNum w:abstractNumId="61" w15:restartNumberingAfterBreak="0">
     <w:nsid w:val="2F917D63"/>
     <w:multiLevelType w:val="hybridMultilevel"/>
     <w:tmpl w:val="10EC6C32"/>
@@ -15071,7 +15097,7 @@
       </w:rPr>
     </w:lvl>
   </w:abstractNum>
-  <w:abstractNum w:abstractNumId="60" w15:restartNumberingAfterBreak="0">
+  <w:abstractNum w:abstractNumId="62" w15:restartNumberingAfterBreak="0">
     <w:nsid w:val="307A686A"/>
     <w:multiLevelType w:val="hybridMultilevel"/>
     <w:tmpl w:val="0D8E6F98"/>
@@ -15184,7 +15210,7 @@
       </w:rPr>
     </w:lvl>
   </w:abstractNum>
-  <w:abstractNum w:abstractNumId="61" w15:restartNumberingAfterBreak="0">
+  <w:abstractNum w:abstractNumId="63" w15:restartNumberingAfterBreak="0">
     <w:nsid w:val="3244142D"/>
     <w:multiLevelType w:val="multilevel"/>
     <w:tmpl w:val="931AF4EC"/>
@@ -15333,7 +15359,7 @@
       </w:rPr>
     </w:lvl>
   </w:abstractNum>
-  <w:abstractNum w:abstractNumId="62" w15:restartNumberingAfterBreak="0">
+  <w:abstractNum w:abstractNumId="64" w15:restartNumberingAfterBreak="0">
     <w:nsid w:val="32B913C0"/>
     <w:multiLevelType w:val="hybridMultilevel"/>
     <w:tmpl w:val="C872392A"/>
@@ -15446,7 +15472,7 @@
       </w:rPr>
     </w:lvl>
   </w:abstractNum>
-  <w:abstractNum w:abstractNumId="63" w15:restartNumberingAfterBreak="0">
+  <w:abstractNum w:abstractNumId="65" w15:restartNumberingAfterBreak="0">
     <w:nsid w:val="33464FDD"/>
     <w:multiLevelType w:val="hybridMultilevel"/>
     <w:tmpl w:val="4A5AC05E"/>
@@ -15560,7 +15586,7 @@
       </w:rPr>
     </w:lvl>
   </w:abstractNum>
-  <w:abstractNum w:abstractNumId="64" w15:restartNumberingAfterBreak="0">
+  <w:abstractNum w:abstractNumId="66" w15:restartNumberingAfterBreak="0">
     <w:nsid w:val="340969D3"/>
     <w:multiLevelType w:val="hybridMultilevel"/>
     <w:tmpl w:val="C890F3A0"/>
@@ -15674,7 +15700,7 @@
       </w:rPr>
     </w:lvl>
   </w:abstractNum>
-  <w:abstractNum w:abstractNumId="65" w15:restartNumberingAfterBreak="0">
+  <w:abstractNum w:abstractNumId="67" w15:restartNumberingAfterBreak="0">
     <w:nsid w:val="34EB5288"/>
     <w:multiLevelType w:val="multilevel"/>
     <w:tmpl w:val="931AF4EC"/>
@@ -15823,7 +15849,7 @@
       </w:rPr>
     </w:lvl>
   </w:abstractNum>
-  <w:abstractNum w:abstractNumId="66" w15:restartNumberingAfterBreak="0">
+  <w:abstractNum w:abstractNumId="68" w15:restartNumberingAfterBreak="0">
     <w:nsid w:val="35635F3B"/>
     <w:multiLevelType w:val="hybridMultilevel"/>
     <w:tmpl w:val="6638FA7C"/>
@@ -15936,7 +15962,7 @@
       </w:rPr>
     </w:lvl>
   </w:abstractNum>
-  <w:abstractNum w:abstractNumId="67" w15:restartNumberingAfterBreak="0">
+  <w:abstractNum w:abstractNumId="69" w15:restartNumberingAfterBreak="0">
     <w:nsid w:val="35FA7ACC"/>
     <w:multiLevelType w:val="hybridMultilevel"/>
     <w:tmpl w:val="B540E490"/>
@@ -16050,7 +16076,7 @@
       </w:rPr>
     </w:lvl>
   </w:abstractNum>
-  <w:abstractNum w:abstractNumId="68" w15:restartNumberingAfterBreak="0">
+  <w:abstractNum w:abstractNumId="70" w15:restartNumberingAfterBreak="0">
     <w:nsid w:val="35FD7328"/>
     <w:multiLevelType w:val="hybridMultilevel"/>
     <w:tmpl w:val="43B835D2"/>
@@ -16163,7 +16189,7 @@
       </w:rPr>
     </w:lvl>
   </w:abstractNum>
-  <w:abstractNum w:abstractNumId="69" w15:restartNumberingAfterBreak="0">
+  <w:abstractNum w:abstractNumId="71" w15:restartNumberingAfterBreak="0">
     <w:nsid w:val="37C00736"/>
     <w:multiLevelType w:val="hybridMultilevel"/>
     <w:tmpl w:val="88F0DDD8"/>
@@ -16276,7 +16302,7 @@
       </w:rPr>
     </w:lvl>
   </w:abstractNum>
-  <w:abstractNum w:abstractNumId="70" w15:restartNumberingAfterBreak="0">
+  <w:abstractNum w:abstractNumId="72" w15:restartNumberingAfterBreak="0">
     <w:nsid w:val="38A722E4"/>
     <w:multiLevelType w:val="multilevel"/>
     <w:tmpl w:val="97263860"/>
@@ -16425,7 +16451,7 @@
       </w:rPr>
     </w:lvl>
   </w:abstractNum>
-  <w:abstractNum w:abstractNumId="71" w15:restartNumberingAfterBreak="0">
+  <w:abstractNum w:abstractNumId="73" w15:restartNumberingAfterBreak="0">
     <w:nsid w:val="38CF0AB8"/>
     <w:multiLevelType w:val="hybridMultilevel"/>
     <w:tmpl w:val="1E6431F4"/>
@@ -16539,7 +16565,7 @@
       </w:rPr>
     </w:lvl>
   </w:abstractNum>
-  <w:abstractNum w:abstractNumId="72" w15:restartNumberingAfterBreak="0">
+  <w:abstractNum w:abstractNumId="74" w15:restartNumberingAfterBreak="0">
     <w:nsid w:val="38E27A24"/>
     <w:multiLevelType w:val="hybridMultilevel"/>
     <w:tmpl w:val="040A43C4"/>
@@ -16652,7 +16678,7 @@
       </w:rPr>
     </w:lvl>
   </w:abstractNum>
-  <w:abstractNum w:abstractNumId="73" w15:restartNumberingAfterBreak="0">
+  <w:abstractNum w:abstractNumId="75" w15:restartNumberingAfterBreak="0">
     <w:nsid w:val="38FD0C21"/>
     <w:multiLevelType w:val="hybridMultilevel"/>
     <w:tmpl w:val="F50091EA"/>
@@ -16765,7 +16791,7 @@
       </w:rPr>
     </w:lvl>
   </w:abstractNum>
-  <w:abstractNum w:abstractNumId="74" w15:restartNumberingAfterBreak="0">
+  <w:abstractNum w:abstractNumId="76" w15:restartNumberingAfterBreak="0">
     <w:nsid w:val="3DBB6DA1"/>
     <w:multiLevelType w:val="hybridMultilevel"/>
     <w:tmpl w:val="1EB697E8"/>
@@ -16879,7 +16905,7 @@
       </w:rPr>
     </w:lvl>
   </w:abstractNum>
-  <w:abstractNum w:abstractNumId="75" w15:restartNumberingAfterBreak="0">
+  <w:abstractNum w:abstractNumId="77" w15:restartNumberingAfterBreak="0">
     <w:nsid w:val="3DCD238B"/>
     <w:multiLevelType w:val="hybridMultilevel"/>
     <w:tmpl w:val="9FCA9E64"/>
@@ -16992,7 +17018,120 @@
       </w:rPr>
     </w:lvl>
   </w:abstractNum>
-  <w:abstractNum w:abstractNumId="76" w15:restartNumberingAfterBreak="0">
+  <w:abstractNum w:abstractNumId="78" w15:restartNumberingAfterBreak="0">
+    <w:nsid w:val="3F8F067A"/>
+    <w:multiLevelType w:val="hybridMultilevel"/>
+    <w:tmpl w:val="3E025B8A"/>
+    <w:lvl w:ilvl="0" w:tplc="080C0001">
+      <w:start w:val="1"/>
+      <w:numFmt w:val="bullet"/>
+      <w:lvlText w:val=""/>
+      <w:lvlJc w:val="left"/>
+      <w:pPr>
+        <w:ind w:left="720" w:hanging="360"/>
+      </w:pPr>
+      <w:rPr>
+        <w:rFonts w:ascii="Symbol" w:hAnsi="Symbol" w:hint="default"/>
+      </w:rPr>
+    </w:lvl>
+    <w:lvl w:ilvl="1" w:tplc="080C0003" w:tentative="1">
+      <w:start w:val="1"/>
+      <w:numFmt w:val="bullet"/>
+      <w:lvlText w:val="o"/>
+      <w:lvlJc w:val="left"/>
+      <w:pPr>
+        <w:ind w:left="1440" w:hanging="360"/>
+      </w:pPr>
+      <w:rPr>
+        <w:rFonts w:ascii="Courier New" w:hAnsi="Courier New" w:cs="Courier New" w:hint="default"/>
+      </w:rPr>
+    </w:lvl>
+    <w:lvl w:ilvl="2" w:tplc="080C0005" w:tentative="1">
+      <w:start w:val="1"/>
+      <w:numFmt w:val="bullet"/>
+      <w:lvlText w:val=""/>
+      <w:lvlJc w:val="left"/>
+      <w:pPr>
+        <w:ind w:left="2160" w:hanging="360"/>
+      </w:pPr>
+      <w:rPr>
+        <w:rFonts w:ascii="Wingdings" w:hAnsi="Wingdings" w:hint="default"/>
+      </w:rPr>
+    </w:lvl>
+    <w:lvl w:ilvl="3" w:tplc="080C0001" w:tentative="1">
+      <w:start w:val="1"/>
+      <w:numFmt w:val="bullet"/>
+      <w:lvlText w:val=""/>
+      <w:lvlJc w:val="left"/>
+      <w:pPr>
+        <w:ind w:left="2880" w:hanging="360"/>
+      </w:pPr>
+      <w:rPr>
+        <w:rFonts w:ascii="Symbol" w:hAnsi="Symbol" w:hint="default"/>
+      </w:rPr>
+    </w:lvl>
+    <w:lvl w:ilvl="4" w:tplc="080C0003" w:tentative="1">
+      <w:start w:val="1"/>
+      <w:numFmt w:val="bullet"/>
+      <w:lvlText w:val="o"/>
+      <w:lvlJc w:val="left"/>
+      <w:pPr>
+        <w:ind w:left="3600" w:hanging="360"/>
+      </w:pPr>
+      <w:rPr>
+        <w:rFonts w:ascii="Courier New" w:hAnsi="Courier New" w:cs="Courier New" w:hint="default"/>
+      </w:rPr>
+    </w:lvl>
+    <w:lvl w:ilvl="5" w:tplc="080C0005" w:tentative="1">
+      <w:start w:val="1"/>
+      <w:numFmt w:val="bullet"/>
+      <w:lvlText w:val=""/>
+      <w:lvlJc w:val="left"/>
+      <w:pPr>
+        <w:ind w:left="4320" w:hanging="360"/>
+      </w:pPr>
+      <w:rPr>
+        <w:rFonts w:ascii="Wingdings" w:hAnsi="Wingdings" w:hint="default"/>
+      </w:rPr>
+    </w:lvl>
+    <w:lvl w:ilvl="6" w:tplc="080C0001" w:tentative="1">
+      <w:start w:val="1"/>
+      <w:numFmt w:val="bullet"/>
+      <w:lvlText w:val=""/>
+      <w:lvlJc w:val="left"/>
+      <w:pPr>
+        <w:ind w:left="5040" w:hanging="360"/>
+      </w:pPr>
+      <w:rPr>
+        <w:rFonts w:ascii="Symbol" w:hAnsi="Symbol" w:hint="default"/>
+      </w:rPr>
+    </w:lvl>
+    <w:lvl w:ilvl="7" w:tplc="080C0003" w:tentative="1">
+      <w:start w:val="1"/>
+      <w:numFmt w:val="bullet"/>
+      <w:lvlText w:val="o"/>
+      <w:lvlJc w:val="left"/>
+      <w:pPr>
+        <w:ind w:left="5760" w:hanging="360"/>
+      </w:pPr>
+      <w:rPr>
+        <w:rFonts w:ascii="Courier New" w:hAnsi="Courier New" w:cs="Courier New" w:hint="default"/>
+      </w:rPr>
+    </w:lvl>
+    <w:lvl w:ilvl="8" w:tplc="080C0005" w:tentative="1">
+      <w:start w:val="1"/>
+      <w:numFmt w:val="bullet"/>
+      <w:lvlText w:val=""/>
+      <w:lvlJc w:val="left"/>
+      <w:pPr>
+        <w:ind w:left="6480" w:hanging="360"/>
+      </w:pPr>
+      <w:rPr>
+        <w:rFonts w:ascii="Wingdings" w:hAnsi="Wingdings" w:hint="default"/>
+      </w:rPr>
+    </w:lvl>
+  </w:abstractNum>
+  <w:abstractNum w:abstractNumId="79" w15:restartNumberingAfterBreak="0">
     <w:nsid w:val="3FB67D58"/>
     <w:multiLevelType w:val="hybridMultilevel"/>
     <w:tmpl w:val="C6B22464"/>
@@ -17105,7 +17244,7 @@
       </w:rPr>
     </w:lvl>
   </w:abstractNum>
-  <w:abstractNum w:abstractNumId="77" w15:restartNumberingAfterBreak="0">
+  <w:abstractNum w:abstractNumId="80" w15:restartNumberingAfterBreak="0">
     <w:nsid w:val="40AD62DE"/>
     <w:multiLevelType w:val="multilevel"/>
     <w:tmpl w:val="628278B8"/>
@@ -17254,7 +17393,7 @@
       </w:rPr>
     </w:lvl>
   </w:abstractNum>
-  <w:abstractNum w:abstractNumId="78" w15:restartNumberingAfterBreak="0">
+  <w:abstractNum w:abstractNumId="81" w15:restartNumberingAfterBreak="0">
     <w:nsid w:val="40DB4587"/>
     <w:multiLevelType w:val="hybridMultilevel"/>
     <w:tmpl w:val="1CD454BC"/>
@@ -17367,7 +17506,7 @@
       </w:rPr>
     </w:lvl>
   </w:abstractNum>
-  <w:abstractNum w:abstractNumId="79" w15:restartNumberingAfterBreak="0">
+  <w:abstractNum w:abstractNumId="82" w15:restartNumberingAfterBreak="0">
     <w:nsid w:val="41151672"/>
     <w:multiLevelType w:val="hybridMultilevel"/>
     <w:tmpl w:val="5560C3A2"/>
@@ -17481,7 +17620,7 @@
       </w:rPr>
     </w:lvl>
   </w:abstractNum>
-  <w:abstractNum w:abstractNumId="80" w15:restartNumberingAfterBreak="0">
+  <w:abstractNum w:abstractNumId="83" w15:restartNumberingAfterBreak="0">
     <w:nsid w:val="41F22C0F"/>
     <w:multiLevelType w:val="multilevel"/>
     <w:tmpl w:val="05FA938C"/>
@@ -17630,7 +17769,7 @@
       </w:rPr>
     </w:lvl>
   </w:abstractNum>
-  <w:abstractNum w:abstractNumId="81" w15:restartNumberingAfterBreak="0">
+  <w:abstractNum w:abstractNumId="84" w15:restartNumberingAfterBreak="0">
     <w:nsid w:val="429338AF"/>
     <w:multiLevelType w:val="hybridMultilevel"/>
     <w:tmpl w:val="1B1A2D20"/>
@@ -17744,7 +17883,7 @@
       </w:rPr>
     </w:lvl>
   </w:abstractNum>
-  <w:abstractNum w:abstractNumId="82" w15:restartNumberingAfterBreak="0">
+  <w:abstractNum w:abstractNumId="85" w15:restartNumberingAfterBreak="0">
     <w:nsid w:val="42EE6F61"/>
     <w:multiLevelType w:val="hybridMultilevel"/>
     <w:tmpl w:val="7312D3D8"/>
@@ -17858,7 +17997,7 @@
       </w:rPr>
     </w:lvl>
   </w:abstractNum>
-  <w:abstractNum w:abstractNumId="83" w15:restartNumberingAfterBreak="0">
+  <w:abstractNum w:abstractNumId="86" w15:restartNumberingAfterBreak="0">
     <w:nsid w:val="446B07DC"/>
     <w:multiLevelType w:val="multilevel"/>
     <w:tmpl w:val="70725324"/>
@@ -18007,7 +18146,7 @@
       </w:rPr>
     </w:lvl>
   </w:abstractNum>
-  <w:abstractNum w:abstractNumId="84" w15:restartNumberingAfterBreak="0">
+  <w:abstractNum w:abstractNumId="87" w15:restartNumberingAfterBreak="0">
     <w:nsid w:val="448E3917"/>
     <w:multiLevelType w:val="multilevel"/>
     <w:tmpl w:val="931AF4EC"/>
@@ -18156,7 +18295,7 @@
       </w:rPr>
     </w:lvl>
   </w:abstractNum>
-  <w:abstractNum w:abstractNumId="85" w15:restartNumberingAfterBreak="0">
+  <w:abstractNum w:abstractNumId="88" w15:restartNumberingAfterBreak="0">
     <w:nsid w:val="45190957"/>
     <w:multiLevelType w:val="hybridMultilevel"/>
     <w:tmpl w:val="E5ACB9D2"/>
@@ -18269,7 +18408,7 @@
       </w:rPr>
     </w:lvl>
   </w:abstractNum>
-  <w:abstractNum w:abstractNumId="86" w15:restartNumberingAfterBreak="0">
+  <w:abstractNum w:abstractNumId="89" w15:restartNumberingAfterBreak="0">
     <w:nsid w:val="45521D2C"/>
     <w:multiLevelType w:val="hybridMultilevel"/>
     <w:tmpl w:val="C994BC82"/>
@@ -18383,7 +18522,7 @@
       </w:rPr>
     </w:lvl>
   </w:abstractNum>
-  <w:abstractNum w:abstractNumId="87" w15:restartNumberingAfterBreak="0">
+  <w:abstractNum w:abstractNumId="90" w15:restartNumberingAfterBreak="0">
     <w:nsid w:val="46D063FC"/>
     <w:multiLevelType w:val="hybridMultilevel"/>
     <w:tmpl w:val="BCCC70BA"/>
@@ -18497,7 +18636,7 @@
       </w:rPr>
     </w:lvl>
   </w:abstractNum>
-  <w:abstractNum w:abstractNumId="88" w15:restartNumberingAfterBreak="0">
+  <w:abstractNum w:abstractNumId="91" w15:restartNumberingAfterBreak="0">
     <w:nsid w:val="47496D65"/>
     <w:multiLevelType w:val="multilevel"/>
     <w:tmpl w:val="931AF4EC"/>
@@ -18646,7 +18785,7 @@
       </w:rPr>
     </w:lvl>
   </w:abstractNum>
-  <w:abstractNum w:abstractNumId="89" w15:restartNumberingAfterBreak="0">
+  <w:abstractNum w:abstractNumId="92" w15:restartNumberingAfterBreak="0">
     <w:nsid w:val="48551CAA"/>
     <w:multiLevelType w:val="hybridMultilevel"/>
     <w:tmpl w:val="C5143396"/>
@@ -18759,7 +18898,7 @@
       </w:rPr>
     </w:lvl>
   </w:abstractNum>
-  <w:abstractNum w:abstractNumId="90" w15:restartNumberingAfterBreak="0">
+  <w:abstractNum w:abstractNumId="93" w15:restartNumberingAfterBreak="0">
     <w:nsid w:val="48AA5890"/>
     <w:multiLevelType w:val="multilevel"/>
     <w:tmpl w:val="931AF4EC"/>
@@ -18908,7 +19047,7 @@
       </w:rPr>
     </w:lvl>
   </w:abstractNum>
-  <w:abstractNum w:abstractNumId="91" w15:restartNumberingAfterBreak="0">
+  <w:abstractNum w:abstractNumId="94" w15:restartNumberingAfterBreak="0">
     <w:nsid w:val="48CC76AB"/>
     <w:multiLevelType w:val="multilevel"/>
     <w:tmpl w:val="F6C0DABA"/>
@@ -19057,7 +19196,7 @@
       </w:rPr>
     </w:lvl>
   </w:abstractNum>
-  <w:abstractNum w:abstractNumId="92" w15:restartNumberingAfterBreak="0">
+  <w:abstractNum w:abstractNumId="95" w15:restartNumberingAfterBreak="0">
     <w:nsid w:val="4908054E"/>
     <w:multiLevelType w:val="multilevel"/>
     <w:tmpl w:val="70BAF5A6"/>
@@ -19206,7 +19345,346 @@
       </w:rPr>
     </w:lvl>
   </w:abstractNum>
-  <w:abstractNum w:abstractNumId="93" w15:restartNumberingAfterBreak="0">
+  <w:abstractNum w:abstractNumId="96" w15:restartNumberingAfterBreak="0">
+    <w:nsid w:val="4A37550D"/>
+    <w:multiLevelType w:val="hybridMultilevel"/>
+    <w:tmpl w:val="267A7BCA"/>
+    <w:lvl w:ilvl="0" w:tplc="080C0001">
+      <w:start w:val="1"/>
+      <w:numFmt w:val="bullet"/>
+      <w:lvlText w:val=""/>
+      <w:lvlJc w:val="left"/>
+      <w:pPr>
+        <w:ind w:left="720" w:hanging="360"/>
+      </w:pPr>
+      <w:rPr>
+        <w:rFonts w:ascii="Symbol" w:hAnsi="Symbol" w:hint="default"/>
+      </w:rPr>
+    </w:lvl>
+    <w:lvl w:ilvl="1" w:tplc="080C0003" w:tentative="1">
+      <w:start w:val="1"/>
+      <w:numFmt w:val="bullet"/>
+      <w:lvlText w:val="o"/>
+      <w:lvlJc w:val="left"/>
+      <w:pPr>
+        <w:ind w:left="1440" w:hanging="360"/>
+      </w:pPr>
+      <w:rPr>
+        <w:rFonts w:ascii="Courier New" w:hAnsi="Courier New" w:cs="Courier New" w:hint="default"/>
+      </w:rPr>
+    </w:lvl>
+    <w:lvl w:ilvl="2" w:tplc="080C0005" w:tentative="1">
+      <w:start w:val="1"/>
+      <w:numFmt w:val="bullet"/>
+      <w:lvlText w:val=""/>
+      <w:lvlJc w:val="left"/>
+      <w:pPr>
+        <w:ind w:left="2160" w:hanging="360"/>
+      </w:pPr>
+      <w:rPr>
+        <w:rFonts w:ascii="Wingdings" w:hAnsi="Wingdings" w:hint="default"/>
+      </w:rPr>
+    </w:lvl>
+    <w:lvl w:ilvl="3" w:tplc="080C0001" w:tentative="1">
+      <w:start w:val="1"/>
+      <w:numFmt w:val="bullet"/>
+      <w:lvlText w:val=""/>
+      <w:lvlJc w:val="left"/>
+      <w:pPr>
+        <w:ind w:left="2880" w:hanging="360"/>
+      </w:pPr>
+      <w:rPr>
+        <w:rFonts w:ascii="Symbol" w:hAnsi="Symbol" w:hint="default"/>
+      </w:rPr>
+    </w:lvl>
+    <w:lvl w:ilvl="4" w:tplc="080C0003" w:tentative="1">
+      <w:start w:val="1"/>
+      <w:numFmt w:val="bullet"/>
+      <w:lvlText w:val="o"/>
+      <w:lvlJc w:val="left"/>
+      <w:pPr>
+        <w:ind w:left="3600" w:hanging="360"/>
+      </w:pPr>
+      <w:rPr>
+        <w:rFonts w:ascii="Courier New" w:hAnsi="Courier New" w:cs="Courier New" w:hint="default"/>
+      </w:rPr>
+    </w:lvl>
+    <w:lvl w:ilvl="5" w:tplc="080C0005" w:tentative="1">
+      <w:start w:val="1"/>
+      <w:numFmt w:val="bullet"/>
+      <w:lvlText w:val=""/>
+      <w:lvlJc w:val="left"/>
+      <w:pPr>
+        <w:ind w:left="4320" w:hanging="360"/>
+      </w:pPr>
+      <w:rPr>
+        <w:rFonts w:ascii="Wingdings" w:hAnsi="Wingdings" w:hint="default"/>
+      </w:rPr>
+    </w:lvl>
+    <w:lvl w:ilvl="6" w:tplc="080C0001" w:tentative="1">
+      <w:start w:val="1"/>
+      <w:numFmt w:val="bullet"/>
+      <w:lvlText w:val=""/>
+      <w:lvlJc w:val="left"/>
+      <w:pPr>
+        <w:ind w:left="5040" w:hanging="360"/>
+      </w:pPr>
+      <w:rPr>
+        <w:rFonts w:ascii="Symbol" w:hAnsi="Symbol" w:hint="default"/>
+      </w:rPr>
+    </w:lvl>
+    <w:lvl w:ilvl="7" w:tplc="080C0003" w:tentative="1">
+      <w:start w:val="1"/>
+      <w:numFmt w:val="bullet"/>
+      <w:lvlText w:val="o"/>
+      <w:lvlJc w:val="left"/>
+      <w:pPr>
+        <w:ind w:left="5760" w:hanging="360"/>
+      </w:pPr>
+      <w:rPr>
+        <w:rFonts w:ascii="Courier New" w:hAnsi="Courier New" w:cs="Courier New" w:hint="default"/>
+      </w:rPr>
+    </w:lvl>
+    <w:lvl w:ilvl="8" w:tplc="080C0005" w:tentative="1">
+      <w:start w:val="1"/>
+      <w:numFmt w:val="bullet"/>
+      <w:lvlText w:val=""/>
+      <w:lvlJc w:val="left"/>
+      <w:pPr>
+        <w:ind w:left="6480" w:hanging="360"/>
+      </w:pPr>
+      <w:rPr>
+        <w:rFonts w:ascii="Wingdings" w:hAnsi="Wingdings" w:hint="default"/>
+      </w:rPr>
+    </w:lvl>
+  </w:abstractNum>
+  <w:abstractNum w:abstractNumId="97" w15:restartNumberingAfterBreak="0">
+    <w:nsid w:val="4AB67171"/>
+    <w:multiLevelType w:val="hybridMultilevel"/>
+    <w:tmpl w:val="80D0371E"/>
+    <w:lvl w:ilvl="0" w:tplc="080C0001">
+      <w:start w:val="1"/>
+      <w:numFmt w:val="bullet"/>
+      <w:lvlText w:val=""/>
+      <w:lvlJc w:val="left"/>
+      <w:pPr>
+        <w:ind w:left="720" w:hanging="360"/>
+      </w:pPr>
+      <w:rPr>
+        <w:rFonts w:ascii="Symbol" w:hAnsi="Symbol" w:hint="default"/>
+      </w:rPr>
+    </w:lvl>
+    <w:lvl w:ilvl="1" w:tplc="080C0003" w:tentative="1">
+      <w:start w:val="1"/>
+      <w:numFmt w:val="bullet"/>
+      <w:lvlText w:val="o"/>
+      <w:lvlJc w:val="left"/>
+      <w:pPr>
+        <w:ind w:left="1440" w:hanging="360"/>
+      </w:pPr>
+      <w:rPr>
+        <w:rFonts w:ascii="Courier New" w:hAnsi="Courier New" w:cs="Courier New" w:hint="default"/>
+      </w:rPr>
+    </w:lvl>
+    <w:lvl w:ilvl="2" w:tplc="080C0005" w:tentative="1">
+      <w:start w:val="1"/>
+      <w:numFmt w:val="bullet"/>
+      <w:lvlText w:val=""/>
+      <w:lvlJc w:val="left"/>
+      <w:pPr>
+        <w:ind w:left="2160" w:hanging="360"/>
+      </w:pPr>
+      <w:rPr>
+        <w:rFonts w:ascii="Wingdings" w:hAnsi="Wingdings" w:hint="default"/>
+      </w:rPr>
+    </w:lvl>
+    <w:lvl w:ilvl="3" w:tplc="080C0001" w:tentative="1">
+      <w:start w:val="1"/>
+      <w:numFmt w:val="bullet"/>
+      <w:lvlText w:val=""/>
+      <w:lvlJc w:val="left"/>
+      <w:pPr>
+        <w:ind w:left="2880" w:hanging="360"/>
+      </w:pPr>
+      <w:rPr>
+        <w:rFonts w:ascii="Symbol" w:hAnsi="Symbol" w:hint="default"/>
+      </w:rPr>
+    </w:lvl>
+    <w:lvl w:ilvl="4" w:tplc="080C0003" w:tentative="1">
+      <w:start w:val="1"/>
+      <w:numFmt w:val="bullet"/>
+      <w:lvlText w:val="o"/>
+      <w:lvlJc w:val="left"/>
+      <w:pPr>
+        <w:ind w:left="3600" w:hanging="360"/>
+      </w:pPr>
+      <w:rPr>
+        <w:rFonts w:ascii="Courier New" w:hAnsi="Courier New" w:cs="Courier New" w:hint="default"/>
+      </w:rPr>
+    </w:lvl>
+    <w:lvl w:ilvl="5" w:tplc="080C0005" w:tentative="1">
+      <w:start w:val="1"/>
+      <w:numFmt w:val="bullet"/>
+      <w:lvlText w:val=""/>
+      <w:lvlJc w:val="left"/>
+      <w:pPr>
+        <w:ind w:left="4320" w:hanging="360"/>
+      </w:pPr>
+      <w:rPr>
+        <w:rFonts w:ascii="Wingdings" w:hAnsi="Wingdings" w:hint="default"/>
+      </w:rPr>
+    </w:lvl>
+    <w:lvl w:ilvl="6" w:tplc="080C0001" w:tentative="1">
+      <w:start w:val="1"/>
+      <w:numFmt w:val="bullet"/>
+      <w:lvlText w:val=""/>
+      <w:lvlJc w:val="left"/>
+      <w:pPr>
+        <w:ind w:left="5040" w:hanging="360"/>
+      </w:pPr>
+      <w:rPr>
+        <w:rFonts w:ascii="Symbol" w:hAnsi="Symbol" w:hint="default"/>
+      </w:rPr>
+    </w:lvl>
+    <w:lvl w:ilvl="7" w:tplc="080C0003" w:tentative="1">
+      <w:start w:val="1"/>
+      <w:numFmt w:val="bullet"/>
+      <w:lvlText w:val="o"/>
+      <w:lvlJc w:val="left"/>
+      <w:pPr>
+        <w:ind w:left="5760" w:hanging="360"/>
+      </w:pPr>
+      <w:rPr>
+        <w:rFonts w:ascii="Courier New" w:hAnsi="Courier New" w:cs="Courier New" w:hint="default"/>
+      </w:rPr>
+    </w:lvl>
+    <w:lvl w:ilvl="8" w:tplc="080C0005" w:tentative="1">
+      <w:start w:val="1"/>
+      <w:numFmt w:val="bullet"/>
+      <w:lvlText w:val=""/>
+      <w:lvlJc w:val="left"/>
+      <w:pPr>
+        <w:ind w:left="6480" w:hanging="360"/>
+      </w:pPr>
+      <w:rPr>
+        <w:rFonts w:ascii="Wingdings" w:hAnsi="Wingdings" w:hint="default"/>
+      </w:rPr>
+    </w:lvl>
+  </w:abstractNum>
+  <w:abstractNum w:abstractNumId="98" w15:restartNumberingAfterBreak="0">
+    <w:nsid w:val="4B27568A"/>
+    <w:multiLevelType w:val="hybridMultilevel"/>
+    <w:tmpl w:val="4496A4EE"/>
+    <w:lvl w:ilvl="0" w:tplc="080C0001">
+      <w:start w:val="1"/>
+      <w:numFmt w:val="bullet"/>
+      <w:lvlText w:val=""/>
+      <w:lvlJc w:val="left"/>
+      <w:pPr>
+        <w:ind w:left="720" w:hanging="360"/>
+      </w:pPr>
+      <w:rPr>
+        <w:rFonts w:ascii="Symbol" w:hAnsi="Symbol" w:hint="default"/>
+      </w:rPr>
+    </w:lvl>
+    <w:lvl w:ilvl="1" w:tplc="080C0003" w:tentative="1">
+      <w:start w:val="1"/>
+      <w:numFmt w:val="bullet"/>
+      <w:lvlText w:val="o"/>
+      <w:lvlJc w:val="left"/>
+      <w:pPr>
+        <w:ind w:left="1440" w:hanging="360"/>
+      </w:pPr>
+      <w:rPr>
+        <w:rFonts w:ascii="Courier New" w:hAnsi="Courier New" w:cs="Courier New" w:hint="default"/>
+      </w:rPr>
+    </w:lvl>
+    <w:lvl w:ilvl="2" w:tplc="080C0005" w:tentative="1">
+      <w:start w:val="1"/>
+      <w:numFmt w:val="bullet"/>
+      <w:lvlText w:val=""/>
+      <w:lvlJc w:val="left"/>
+      <w:pPr>
+        <w:ind w:left="2160" w:hanging="360"/>
+      </w:pPr>
+      <w:rPr>
+        <w:rFonts w:ascii="Wingdings" w:hAnsi="Wingdings" w:hint="default"/>
+      </w:rPr>
+    </w:lvl>
+    <w:lvl w:ilvl="3" w:tplc="080C0001" w:tentative="1">
+      <w:start w:val="1"/>
+      <w:numFmt w:val="bullet"/>
+      <w:lvlText w:val=""/>
+      <w:lvlJc w:val="left"/>
+      <w:pPr>
+        <w:ind w:left="2880" w:hanging="360"/>
+      </w:pPr>
+      <w:rPr>
+        <w:rFonts w:ascii="Symbol" w:hAnsi="Symbol" w:hint="default"/>
+      </w:rPr>
+    </w:lvl>
+    <w:lvl w:ilvl="4" w:tplc="080C0003" w:tentative="1">
+      <w:start w:val="1"/>
+      <w:numFmt w:val="bullet"/>
+      <w:lvlText w:val="o"/>
+      <w:lvlJc w:val="left"/>
+      <w:pPr>
+        <w:ind w:left="3600" w:hanging="360"/>
+      </w:pPr>
+      <w:rPr>
+        <w:rFonts w:ascii="Courier New" w:hAnsi="Courier New" w:cs="Courier New" w:hint="default"/>
+      </w:rPr>
+    </w:lvl>
+    <w:lvl w:ilvl="5" w:tplc="080C0005" w:tentative="1">
+      <w:start w:val="1"/>
+      <w:numFmt w:val="bullet"/>
+      <w:lvlText w:val=""/>
+      <w:lvlJc w:val="left"/>
+      <w:pPr>
+        <w:ind w:left="4320" w:hanging="360"/>
+      </w:pPr>
+      <w:rPr>
+        <w:rFonts w:ascii="Wingdings" w:hAnsi="Wingdings" w:hint="default"/>
+      </w:rPr>
+    </w:lvl>
+    <w:lvl w:ilvl="6" w:tplc="080C0001" w:tentative="1">
+      <w:start w:val="1"/>
+      <w:numFmt w:val="bullet"/>
+      <w:lvlText w:val=""/>
+      <w:lvlJc w:val="left"/>
+      <w:pPr>
+        <w:ind w:left="5040" w:hanging="360"/>
+      </w:pPr>
+      <w:rPr>
+        <w:rFonts w:ascii="Symbol" w:hAnsi="Symbol" w:hint="default"/>
+      </w:rPr>
+    </w:lvl>
+    <w:lvl w:ilvl="7" w:tplc="080C0003" w:tentative="1">
+      <w:start w:val="1"/>
+      <w:numFmt w:val="bullet"/>
+      <w:lvlText w:val="o"/>
+      <w:lvlJc w:val="left"/>
+      <w:pPr>
+        <w:ind w:left="5760" w:hanging="360"/>
+      </w:pPr>
+      <w:rPr>
+        <w:rFonts w:ascii="Courier New" w:hAnsi="Courier New" w:cs="Courier New" w:hint="default"/>
+      </w:rPr>
+    </w:lvl>
+    <w:lvl w:ilvl="8" w:tplc="080C0005" w:tentative="1">
+      <w:start w:val="1"/>
+      <w:numFmt w:val="bullet"/>
+      <w:lvlText w:val=""/>
+      <w:lvlJc w:val="left"/>
+      <w:pPr>
+        <w:ind w:left="6480" w:hanging="360"/>
+      </w:pPr>
+      <w:rPr>
+        <w:rFonts w:ascii="Wingdings" w:hAnsi="Wingdings" w:hint="default"/>
+      </w:rPr>
+    </w:lvl>
+  </w:abstractNum>
+  <w:abstractNum w:abstractNumId="99" w15:restartNumberingAfterBreak="0">
     <w:nsid w:val="4BA010A5"/>
     <w:multiLevelType w:val="multilevel"/>
     <w:tmpl w:val="931AF4EC"/>
@@ -19355,7 +19833,7 @@
       </w:rPr>
     </w:lvl>
   </w:abstractNum>
-  <w:abstractNum w:abstractNumId="94" w15:restartNumberingAfterBreak="0">
+  <w:abstractNum w:abstractNumId="100" w15:restartNumberingAfterBreak="0">
     <w:nsid w:val="4C546559"/>
     <w:multiLevelType w:val="hybridMultilevel"/>
     <w:tmpl w:val="B7884F9E"/>
@@ -19468,7 +19946,7 @@
       </w:rPr>
     </w:lvl>
   </w:abstractNum>
-  <w:abstractNum w:abstractNumId="95" w15:restartNumberingAfterBreak="0">
+  <w:abstractNum w:abstractNumId="101" w15:restartNumberingAfterBreak="0">
     <w:nsid w:val="4C941AB0"/>
     <w:multiLevelType w:val="hybridMultilevel"/>
     <w:tmpl w:val="EEA834E6"/>
@@ -19581,7 +20059,7 @@
       </w:rPr>
     </w:lvl>
   </w:abstractNum>
-  <w:abstractNum w:abstractNumId="96" w15:restartNumberingAfterBreak="0">
+  <w:abstractNum w:abstractNumId="102" w15:restartNumberingAfterBreak="0">
     <w:nsid w:val="4D544209"/>
     <w:multiLevelType w:val="hybridMultilevel"/>
     <w:tmpl w:val="2592BD40"/>
@@ -19694,7 +20172,7 @@
       </w:rPr>
     </w:lvl>
   </w:abstractNum>
-  <w:abstractNum w:abstractNumId="97" w15:restartNumberingAfterBreak="0">
+  <w:abstractNum w:abstractNumId="103" w15:restartNumberingAfterBreak="0">
     <w:nsid w:val="4E1C5BEB"/>
     <w:multiLevelType w:val="multilevel"/>
     <w:tmpl w:val="1A78EA50"/>
@@ -19843,7 +20321,7 @@
       </w:rPr>
     </w:lvl>
   </w:abstractNum>
-  <w:abstractNum w:abstractNumId="98" w15:restartNumberingAfterBreak="0">
+  <w:abstractNum w:abstractNumId="104" w15:restartNumberingAfterBreak="0">
     <w:nsid w:val="4E7E7573"/>
     <w:multiLevelType w:val="hybridMultilevel"/>
     <w:tmpl w:val="1AEE9D86"/>
@@ -19956,7 +20434,7 @@
       </w:rPr>
     </w:lvl>
   </w:abstractNum>
-  <w:abstractNum w:abstractNumId="99" w15:restartNumberingAfterBreak="0">
+  <w:abstractNum w:abstractNumId="105" w15:restartNumberingAfterBreak="0">
     <w:nsid w:val="4ECC1DB3"/>
     <w:multiLevelType w:val="hybridMultilevel"/>
     <w:tmpl w:val="28F00BDA"/>
@@ -20069,7 +20547,7 @@
       </w:rPr>
     </w:lvl>
   </w:abstractNum>
-  <w:abstractNum w:abstractNumId="100" w15:restartNumberingAfterBreak="0">
+  <w:abstractNum w:abstractNumId="106" w15:restartNumberingAfterBreak="0">
     <w:nsid w:val="4FDC6585"/>
     <w:multiLevelType w:val="multilevel"/>
     <w:tmpl w:val="931AF4EC"/>
@@ -20218,7 +20696,7 @@
       </w:rPr>
     </w:lvl>
   </w:abstractNum>
-  <w:abstractNum w:abstractNumId="101" w15:restartNumberingAfterBreak="0">
+  <w:abstractNum w:abstractNumId="107" w15:restartNumberingAfterBreak="0">
     <w:nsid w:val="50A92A0A"/>
     <w:multiLevelType w:val="multilevel"/>
     <w:tmpl w:val="931AF4EC"/>
@@ -20367,7 +20845,7 @@
       </w:rPr>
     </w:lvl>
   </w:abstractNum>
-  <w:abstractNum w:abstractNumId="102" w15:restartNumberingAfterBreak="0">
+  <w:abstractNum w:abstractNumId="108" w15:restartNumberingAfterBreak="0">
     <w:nsid w:val="51810047"/>
     <w:multiLevelType w:val="hybridMultilevel"/>
     <w:tmpl w:val="8D1A9DD8"/>
@@ -20480,7 +20958,7 @@
       </w:rPr>
     </w:lvl>
   </w:abstractNum>
-  <w:abstractNum w:abstractNumId="103" w15:restartNumberingAfterBreak="0">
+  <w:abstractNum w:abstractNumId="109" w15:restartNumberingAfterBreak="0">
     <w:nsid w:val="51AB6490"/>
     <w:multiLevelType w:val="hybridMultilevel"/>
     <w:tmpl w:val="893EB21C"/>
@@ -20593,7 +21071,7 @@
       </w:rPr>
     </w:lvl>
   </w:abstractNum>
-  <w:abstractNum w:abstractNumId="104" w15:restartNumberingAfterBreak="0">
+  <w:abstractNum w:abstractNumId="110" w15:restartNumberingAfterBreak="0">
     <w:nsid w:val="52CF06FC"/>
     <w:multiLevelType w:val="hybridMultilevel"/>
     <w:tmpl w:val="AF86567C"/>
@@ -20707,7 +21185,7 @@
       </w:rPr>
     </w:lvl>
   </w:abstractNum>
-  <w:abstractNum w:abstractNumId="105" w15:restartNumberingAfterBreak="0">
+  <w:abstractNum w:abstractNumId="111" w15:restartNumberingAfterBreak="0">
     <w:nsid w:val="53D30221"/>
     <w:multiLevelType w:val="hybridMultilevel"/>
     <w:tmpl w:val="5C0EDBEA"/>
@@ -20821,7 +21299,7 @@
       </w:rPr>
     </w:lvl>
   </w:abstractNum>
-  <w:abstractNum w:abstractNumId="106" w15:restartNumberingAfterBreak="0">
+  <w:abstractNum w:abstractNumId="112" w15:restartNumberingAfterBreak="0">
     <w:nsid w:val="54B01F37"/>
     <w:multiLevelType w:val="hybridMultilevel"/>
     <w:tmpl w:val="80466F24"/>
@@ -20934,7 +21412,7 @@
       </w:rPr>
     </w:lvl>
   </w:abstractNum>
-  <w:abstractNum w:abstractNumId="107" w15:restartNumberingAfterBreak="0">
+  <w:abstractNum w:abstractNumId="113" w15:restartNumberingAfterBreak="0">
     <w:nsid w:val="54D940D0"/>
     <w:multiLevelType w:val="hybridMultilevel"/>
     <w:tmpl w:val="627A6320"/>
@@ -21047,7 +21525,7 @@
       </w:rPr>
     </w:lvl>
   </w:abstractNum>
-  <w:abstractNum w:abstractNumId="108" w15:restartNumberingAfterBreak="0">
+  <w:abstractNum w:abstractNumId="114" w15:restartNumberingAfterBreak="0">
     <w:nsid w:val="54EA5BAD"/>
     <w:multiLevelType w:val="hybridMultilevel"/>
     <w:tmpl w:val="665C7722"/>
@@ -21160,7 +21638,7 @@
       </w:rPr>
     </w:lvl>
   </w:abstractNum>
-  <w:abstractNum w:abstractNumId="109" w15:restartNumberingAfterBreak="0">
+  <w:abstractNum w:abstractNumId="115" w15:restartNumberingAfterBreak="0">
     <w:nsid w:val="5546284E"/>
     <w:multiLevelType w:val="hybridMultilevel"/>
     <w:tmpl w:val="D9AE84DC"/>
@@ -21273,7 +21751,7 @@
       </w:rPr>
     </w:lvl>
   </w:abstractNum>
-  <w:abstractNum w:abstractNumId="110" w15:restartNumberingAfterBreak="0">
+  <w:abstractNum w:abstractNumId="116" w15:restartNumberingAfterBreak="0">
     <w:nsid w:val="55597FE8"/>
     <w:multiLevelType w:val="hybridMultilevel"/>
     <w:tmpl w:val="7FA20ABC"/>
@@ -21386,7 +21864,7 @@
       </w:rPr>
     </w:lvl>
   </w:abstractNum>
-  <w:abstractNum w:abstractNumId="111" w15:restartNumberingAfterBreak="0">
+  <w:abstractNum w:abstractNumId="117" w15:restartNumberingAfterBreak="0">
     <w:nsid w:val="55A74049"/>
     <w:multiLevelType w:val="multilevel"/>
     <w:tmpl w:val="931AF4EC"/>
@@ -21535,7 +22013,7 @@
       </w:rPr>
     </w:lvl>
   </w:abstractNum>
-  <w:abstractNum w:abstractNumId="112" w15:restartNumberingAfterBreak="0">
+  <w:abstractNum w:abstractNumId="118" w15:restartNumberingAfterBreak="0">
     <w:nsid w:val="5695653F"/>
     <w:multiLevelType w:val="hybridMultilevel"/>
     <w:tmpl w:val="01E4E1C6"/>
@@ -21648,7 +22126,7 @@
       </w:rPr>
     </w:lvl>
   </w:abstractNum>
-  <w:abstractNum w:abstractNumId="113" w15:restartNumberingAfterBreak="0">
+  <w:abstractNum w:abstractNumId="119" w15:restartNumberingAfterBreak="0">
     <w:nsid w:val="56B46F04"/>
     <w:multiLevelType w:val="hybridMultilevel"/>
     <w:tmpl w:val="307C75FE"/>
@@ -21761,7 +22239,7 @@
       </w:rPr>
     </w:lvl>
   </w:abstractNum>
-  <w:abstractNum w:abstractNumId="114" w15:restartNumberingAfterBreak="0">
+  <w:abstractNum w:abstractNumId="120" w15:restartNumberingAfterBreak="0">
     <w:nsid w:val="57AD61FB"/>
     <w:multiLevelType w:val="hybridMultilevel"/>
     <w:tmpl w:val="9C84EF00"/>
@@ -21875,7 +22353,7 @@
       </w:rPr>
     </w:lvl>
   </w:abstractNum>
-  <w:abstractNum w:abstractNumId="115" w15:restartNumberingAfterBreak="0">
+  <w:abstractNum w:abstractNumId="121" w15:restartNumberingAfterBreak="0">
     <w:nsid w:val="58045DB2"/>
     <w:multiLevelType w:val="hybridMultilevel"/>
     <w:tmpl w:val="B05A16D2"/>
@@ -21989,7 +22467,7 @@
       </w:rPr>
     </w:lvl>
   </w:abstractNum>
-  <w:abstractNum w:abstractNumId="116" w15:restartNumberingAfterBreak="0">
+  <w:abstractNum w:abstractNumId="122" w15:restartNumberingAfterBreak="0">
     <w:nsid w:val="585A2BCA"/>
     <w:multiLevelType w:val="hybridMultilevel"/>
     <w:tmpl w:val="518AADE0"/>
@@ -22102,7 +22580,120 @@
       </w:rPr>
     </w:lvl>
   </w:abstractNum>
-  <w:abstractNum w:abstractNumId="117" w15:restartNumberingAfterBreak="0">
+  <w:abstractNum w:abstractNumId="123" w15:restartNumberingAfterBreak="0">
+    <w:nsid w:val="586D0BF4"/>
+    <w:multiLevelType w:val="hybridMultilevel"/>
+    <w:tmpl w:val="67A0F3F6"/>
+    <w:lvl w:ilvl="0" w:tplc="080C0001">
+      <w:start w:val="1"/>
+      <w:numFmt w:val="bullet"/>
+      <w:lvlText w:val=""/>
+      <w:lvlJc w:val="left"/>
+      <w:pPr>
+        <w:ind w:left="720" w:hanging="360"/>
+      </w:pPr>
+      <w:rPr>
+        <w:rFonts w:ascii="Symbol" w:hAnsi="Symbol" w:hint="default"/>
+      </w:rPr>
+    </w:lvl>
+    <w:lvl w:ilvl="1" w:tplc="080C0003" w:tentative="1">
+      <w:start w:val="1"/>
+      <w:numFmt w:val="bullet"/>
+      <w:lvlText w:val="o"/>
+      <w:lvlJc w:val="left"/>
+      <w:pPr>
+        <w:ind w:left="1440" w:hanging="360"/>
+      </w:pPr>
+      <w:rPr>
+        <w:rFonts w:ascii="Courier New" w:hAnsi="Courier New" w:cs="Courier New" w:hint="default"/>
+      </w:rPr>
+    </w:lvl>
+    <w:lvl w:ilvl="2" w:tplc="080C0005" w:tentative="1">
+      <w:start w:val="1"/>
+      <w:numFmt w:val="bullet"/>
+      <w:lvlText w:val=""/>
+      <w:lvlJc w:val="left"/>
+      <w:pPr>
+        <w:ind w:left="2160" w:hanging="360"/>
+      </w:pPr>
+      <w:rPr>
+        <w:rFonts w:ascii="Wingdings" w:hAnsi="Wingdings" w:hint="default"/>
+      </w:rPr>
+    </w:lvl>
+    <w:lvl w:ilvl="3" w:tplc="080C0001" w:tentative="1">
+      <w:start w:val="1"/>
+      <w:numFmt w:val="bullet"/>
+      <w:lvlText w:val=""/>
+      <w:lvlJc w:val="left"/>
+      <w:pPr>
+        <w:ind w:left="2880" w:hanging="360"/>
+      </w:pPr>
+      <w:rPr>
+        <w:rFonts w:ascii="Symbol" w:hAnsi="Symbol" w:hint="default"/>
+      </w:rPr>
+    </w:lvl>
+    <w:lvl w:ilvl="4" w:tplc="080C0003" w:tentative="1">
+      <w:start w:val="1"/>
+      <w:numFmt w:val="bullet"/>
+      <w:lvlText w:val="o"/>
+      <w:lvlJc w:val="left"/>
+      <w:pPr>
+        <w:ind w:left="3600" w:hanging="360"/>
+      </w:pPr>
+      <w:rPr>
+        <w:rFonts w:ascii="Courier New" w:hAnsi="Courier New" w:cs="Courier New" w:hint="default"/>
+      </w:rPr>
+    </w:lvl>
+    <w:lvl w:ilvl="5" w:tplc="080C0005" w:tentative="1">
+      <w:start w:val="1"/>
+      <w:numFmt w:val="bullet"/>
+      <w:lvlText w:val=""/>
+      <w:lvlJc w:val="left"/>
+      <w:pPr>
+        <w:ind w:left="4320" w:hanging="360"/>
+      </w:pPr>
+      <w:rPr>
+        <w:rFonts w:ascii="Wingdings" w:hAnsi="Wingdings" w:hint="default"/>
+      </w:rPr>
+    </w:lvl>
+    <w:lvl w:ilvl="6" w:tplc="080C0001" w:tentative="1">
+      <w:start w:val="1"/>
+      <w:numFmt w:val="bullet"/>
+      <w:lvlText w:val=""/>
+      <w:lvlJc w:val="left"/>
+      <w:pPr>
+        <w:ind w:left="5040" w:hanging="360"/>
+      </w:pPr>
+      <w:rPr>
+        <w:rFonts w:ascii="Symbol" w:hAnsi="Symbol" w:hint="default"/>
+      </w:rPr>
+    </w:lvl>
+    <w:lvl w:ilvl="7" w:tplc="080C0003" w:tentative="1">
+      <w:start w:val="1"/>
+      <w:numFmt w:val="bullet"/>
+      <w:lvlText w:val="o"/>
+      <w:lvlJc w:val="left"/>
+      <w:pPr>
+        <w:ind w:left="5760" w:hanging="360"/>
+      </w:pPr>
+      <w:rPr>
+        <w:rFonts w:ascii="Courier New" w:hAnsi="Courier New" w:cs="Courier New" w:hint="default"/>
+      </w:rPr>
+    </w:lvl>
+    <w:lvl w:ilvl="8" w:tplc="080C0005" w:tentative="1">
+      <w:start w:val="1"/>
+      <w:numFmt w:val="bullet"/>
+      <w:lvlText w:val=""/>
+      <w:lvlJc w:val="left"/>
+      <w:pPr>
+        <w:ind w:left="6480" w:hanging="360"/>
+      </w:pPr>
+      <w:rPr>
+        <w:rFonts w:ascii="Wingdings" w:hAnsi="Wingdings" w:hint="default"/>
+      </w:rPr>
+    </w:lvl>
+  </w:abstractNum>
+  <w:abstractNum w:abstractNumId="124" w15:restartNumberingAfterBreak="0">
     <w:nsid w:val="58B90535"/>
     <w:multiLevelType w:val="multilevel"/>
     <w:tmpl w:val="04963118"/>
@@ -22251,7 +22842,7 @@
       </w:rPr>
     </w:lvl>
   </w:abstractNum>
-  <w:abstractNum w:abstractNumId="118" w15:restartNumberingAfterBreak="0">
+  <w:abstractNum w:abstractNumId="125" w15:restartNumberingAfterBreak="0">
     <w:nsid w:val="59304249"/>
     <w:multiLevelType w:val="hybridMultilevel"/>
     <w:tmpl w:val="AF34079A"/>
@@ -22365,7 +22956,7 @@
       </w:rPr>
     </w:lvl>
   </w:abstractNum>
-  <w:abstractNum w:abstractNumId="119" w15:restartNumberingAfterBreak="0">
+  <w:abstractNum w:abstractNumId="126" w15:restartNumberingAfterBreak="0">
     <w:nsid w:val="59A55243"/>
     <w:multiLevelType w:val="multilevel"/>
     <w:tmpl w:val="4446A470"/>
@@ -22514,7 +23105,7 @@
       </w:rPr>
     </w:lvl>
   </w:abstractNum>
-  <w:abstractNum w:abstractNumId="120" w15:restartNumberingAfterBreak="0">
+  <w:abstractNum w:abstractNumId="127" w15:restartNumberingAfterBreak="0">
     <w:nsid w:val="5C5032B7"/>
     <w:multiLevelType w:val="multilevel"/>
     <w:tmpl w:val="080C0025"/>
@@ -22602,7 +23193,7 @@
       </w:pPr>
     </w:lvl>
   </w:abstractNum>
-  <w:abstractNum w:abstractNumId="121" w15:restartNumberingAfterBreak="0">
+  <w:abstractNum w:abstractNumId="128" w15:restartNumberingAfterBreak="0">
     <w:nsid w:val="5C946325"/>
     <w:multiLevelType w:val="multilevel"/>
     <w:tmpl w:val="931AF4EC"/>
@@ -22751,7 +23342,7 @@
       </w:rPr>
     </w:lvl>
   </w:abstractNum>
-  <w:abstractNum w:abstractNumId="122" w15:restartNumberingAfterBreak="0">
+  <w:abstractNum w:abstractNumId="129" w15:restartNumberingAfterBreak="0">
     <w:nsid w:val="5D816604"/>
     <w:multiLevelType w:val="hybridMultilevel"/>
     <w:tmpl w:val="06BEE4FC"/>
@@ -22864,7 +23455,7 @@
       </w:rPr>
     </w:lvl>
   </w:abstractNum>
-  <w:abstractNum w:abstractNumId="123" w15:restartNumberingAfterBreak="0">
+  <w:abstractNum w:abstractNumId="130" w15:restartNumberingAfterBreak="0">
     <w:nsid w:val="5E8730C1"/>
     <w:multiLevelType w:val="hybridMultilevel"/>
     <w:tmpl w:val="35C41882"/>
@@ -22977,7 +23568,7 @@
       </w:rPr>
     </w:lvl>
   </w:abstractNum>
-  <w:abstractNum w:abstractNumId="124" w15:restartNumberingAfterBreak="0">
+  <w:abstractNum w:abstractNumId="131" w15:restartNumberingAfterBreak="0">
     <w:nsid w:val="5EC03E6B"/>
     <w:multiLevelType w:val="hybridMultilevel"/>
     <w:tmpl w:val="7D0A8F1A"/>
@@ -23090,7 +23681,7 @@
       </w:rPr>
     </w:lvl>
   </w:abstractNum>
-  <w:abstractNum w:abstractNumId="125" w15:restartNumberingAfterBreak="0">
+  <w:abstractNum w:abstractNumId="132" w15:restartNumberingAfterBreak="0">
     <w:nsid w:val="60403E4B"/>
     <w:multiLevelType w:val="hybridMultilevel"/>
     <w:tmpl w:val="F844D40C"/>
@@ -23203,7 +23794,7 @@
       </w:rPr>
     </w:lvl>
   </w:abstractNum>
-  <w:abstractNum w:abstractNumId="126" w15:restartNumberingAfterBreak="0">
+  <w:abstractNum w:abstractNumId="133" w15:restartNumberingAfterBreak="0">
     <w:nsid w:val="60AB3863"/>
     <w:multiLevelType w:val="hybridMultilevel"/>
     <w:tmpl w:val="F312A94C"/>
@@ -23316,7 +23907,7 @@
       </w:rPr>
     </w:lvl>
   </w:abstractNum>
-  <w:abstractNum w:abstractNumId="127" w15:restartNumberingAfterBreak="0">
+  <w:abstractNum w:abstractNumId="134" w15:restartNumberingAfterBreak="0">
     <w:nsid w:val="61831836"/>
     <w:multiLevelType w:val="hybridMultilevel"/>
     <w:tmpl w:val="D902A9E2"/>
@@ -23430,7 +24021,7 @@
       </w:rPr>
     </w:lvl>
   </w:abstractNum>
-  <w:abstractNum w:abstractNumId="128" w15:restartNumberingAfterBreak="0">
+  <w:abstractNum w:abstractNumId="135" w15:restartNumberingAfterBreak="0">
     <w:nsid w:val="6195647F"/>
     <w:multiLevelType w:val="multilevel"/>
     <w:tmpl w:val="931AF4EC"/>
@@ -23579,7 +24170,7 @@
       </w:rPr>
     </w:lvl>
   </w:abstractNum>
-  <w:abstractNum w:abstractNumId="129" w15:restartNumberingAfterBreak="0">
+  <w:abstractNum w:abstractNumId="136" w15:restartNumberingAfterBreak="0">
     <w:nsid w:val="63AA4102"/>
     <w:multiLevelType w:val="hybridMultilevel"/>
     <w:tmpl w:val="475E496E"/>
@@ -23693,7 +24284,7 @@
       </w:rPr>
     </w:lvl>
   </w:abstractNum>
-  <w:abstractNum w:abstractNumId="130" w15:restartNumberingAfterBreak="0">
+  <w:abstractNum w:abstractNumId="137" w15:restartNumberingAfterBreak="0">
     <w:nsid w:val="64DD41EA"/>
     <w:multiLevelType w:val="hybridMultilevel"/>
     <w:tmpl w:val="CAD6F1F2"/>
@@ -23806,7 +24397,7 @@
       </w:rPr>
     </w:lvl>
   </w:abstractNum>
-  <w:abstractNum w:abstractNumId="131" w15:restartNumberingAfterBreak="0">
+  <w:abstractNum w:abstractNumId="138" w15:restartNumberingAfterBreak="0">
     <w:nsid w:val="661B62CE"/>
     <w:multiLevelType w:val="hybridMultilevel"/>
     <w:tmpl w:val="6E3ED62E"/>
@@ -23919,7 +24510,7 @@
       </w:rPr>
     </w:lvl>
   </w:abstractNum>
-  <w:abstractNum w:abstractNumId="132" w15:restartNumberingAfterBreak="0">
+  <w:abstractNum w:abstractNumId="139" w15:restartNumberingAfterBreak="0">
     <w:nsid w:val="66EF53D1"/>
     <w:multiLevelType w:val="multilevel"/>
     <w:tmpl w:val="2472916E"/>
@@ -24021,7 +24612,7 @@
       <w:lvlJc w:val="left"/>
     </w:lvl>
   </w:abstractNum>
-  <w:abstractNum w:abstractNumId="133" w15:restartNumberingAfterBreak="0">
+  <w:abstractNum w:abstractNumId="140" w15:restartNumberingAfterBreak="0">
     <w:nsid w:val="66EF6120"/>
     <w:multiLevelType w:val="multilevel"/>
     <w:tmpl w:val="50D209A2"/>
@@ -24123,7 +24714,7 @@
       <w:lvlJc w:val="left"/>
     </w:lvl>
   </w:abstractNum>
-  <w:abstractNum w:abstractNumId="134" w15:restartNumberingAfterBreak="0">
+  <w:abstractNum w:abstractNumId="141" w15:restartNumberingAfterBreak="0">
     <w:nsid w:val="682A5408"/>
     <w:multiLevelType w:val="hybridMultilevel"/>
     <w:tmpl w:val="11AEB61E"/>
@@ -24236,7 +24827,7 @@
       </w:rPr>
     </w:lvl>
   </w:abstractNum>
-  <w:abstractNum w:abstractNumId="135" w15:restartNumberingAfterBreak="0">
+  <w:abstractNum w:abstractNumId="142" w15:restartNumberingAfterBreak="0">
     <w:nsid w:val="688D3453"/>
     <w:multiLevelType w:val="hybridMultilevel"/>
     <w:tmpl w:val="12B89D2C"/>
@@ -24349,7 +24940,7 @@
       </w:rPr>
     </w:lvl>
   </w:abstractNum>
-  <w:abstractNum w:abstractNumId="136" w15:restartNumberingAfterBreak="0">
+  <w:abstractNum w:abstractNumId="143" w15:restartNumberingAfterBreak="0">
     <w:nsid w:val="690069DF"/>
     <w:multiLevelType w:val="hybridMultilevel"/>
     <w:tmpl w:val="5BA09F62"/>
@@ -24463,7 +25054,7 @@
       </w:rPr>
     </w:lvl>
   </w:abstractNum>
-  <w:abstractNum w:abstractNumId="137" w15:restartNumberingAfterBreak="0">
+  <w:abstractNum w:abstractNumId="144" w15:restartNumberingAfterBreak="0">
     <w:nsid w:val="69290960"/>
     <w:multiLevelType w:val="hybridMultilevel"/>
     <w:tmpl w:val="9B185AF4"/>
@@ -24577,7 +25168,7 @@
       </w:rPr>
     </w:lvl>
   </w:abstractNum>
-  <w:abstractNum w:abstractNumId="138" w15:restartNumberingAfterBreak="0">
+  <w:abstractNum w:abstractNumId="145" w15:restartNumberingAfterBreak="0">
     <w:nsid w:val="695B0D5F"/>
     <w:multiLevelType w:val="hybridMultilevel"/>
     <w:tmpl w:val="50F09CB6"/>
@@ -24690,7 +25281,7 @@
       </w:rPr>
     </w:lvl>
   </w:abstractNum>
-  <w:abstractNum w:abstractNumId="139" w15:restartNumberingAfterBreak="0">
+  <w:abstractNum w:abstractNumId="146" w15:restartNumberingAfterBreak="0">
     <w:nsid w:val="6A481873"/>
     <w:multiLevelType w:val="hybridMultilevel"/>
     <w:tmpl w:val="B93CA162"/>
@@ -24804,7 +25395,7 @@
       </w:rPr>
     </w:lvl>
   </w:abstractNum>
-  <w:abstractNum w:abstractNumId="140" w15:restartNumberingAfterBreak="0">
+  <w:abstractNum w:abstractNumId="147" w15:restartNumberingAfterBreak="0">
     <w:nsid w:val="6ADB2687"/>
     <w:multiLevelType w:val="multilevel"/>
     <w:tmpl w:val="6428C112"/>
@@ -24953,7 +25544,7 @@
       </w:rPr>
     </w:lvl>
   </w:abstractNum>
-  <w:abstractNum w:abstractNumId="141" w15:restartNumberingAfterBreak="0">
+  <w:abstractNum w:abstractNumId="148" w15:restartNumberingAfterBreak="0">
     <w:nsid w:val="6B235E23"/>
     <w:multiLevelType w:val="hybridMultilevel"/>
     <w:tmpl w:val="2D1E1B88"/>
@@ -25067,7 +25658,7 @@
       </w:rPr>
     </w:lvl>
   </w:abstractNum>
-  <w:abstractNum w:abstractNumId="142" w15:restartNumberingAfterBreak="0">
+  <w:abstractNum w:abstractNumId="149" w15:restartNumberingAfterBreak="0">
     <w:nsid w:val="6BC94EC1"/>
     <w:multiLevelType w:val="hybridMultilevel"/>
     <w:tmpl w:val="0F78EA42"/>
@@ -25180,7 +25771,7 @@
       </w:rPr>
     </w:lvl>
   </w:abstractNum>
-  <w:abstractNum w:abstractNumId="143" w15:restartNumberingAfterBreak="0">
+  <w:abstractNum w:abstractNumId="150" w15:restartNumberingAfterBreak="0">
     <w:nsid w:val="6CE850DE"/>
     <w:multiLevelType w:val="hybridMultilevel"/>
     <w:tmpl w:val="31AC0C6C"/>
@@ -25294,7 +25885,7 @@
       </w:rPr>
     </w:lvl>
   </w:abstractNum>
-  <w:abstractNum w:abstractNumId="144" w15:restartNumberingAfterBreak="0">
+  <w:abstractNum w:abstractNumId="151" w15:restartNumberingAfterBreak="0">
     <w:nsid w:val="6D6B6776"/>
     <w:multiLevelType w:val="multilevel"/>
     <w:tmpl w:val="931AF4EC"/>
@@ -25443,7 +26034,7 @@
       </w:rPr>
     </w:lvl>
   </w:abstractNum>
-  <w:abstractNum w:abstractNumId="145" w15:restartNumberingAfterBreak="0">
+  <w:abstractNum w:abstractNumId="152" w15:restartNumberingAfterBreak="0">
     <w:nsid w:val="6EBE40A4"/>
     <w:multiLevelType w:val="multilevel"/>
     <w:tmpl w:val="931AF4EC"/>
@@ -25592,7 +26183,7 @@
       </w:rPr>
     </w:lvl>
   </w:abstractNum>
-  <w:abstractNum w:abstractNumId="146" w15:restartNumberingAfterBreak="0">
+  <w:abstractNum w:abstractNumId="153" w15:restartNumberingAfterBreak="0">
     <w:nsid w:val="71437A43"/>
     <w:multiLevelType w:val="hybridMultilevel"/>
     <w:tmpl w:val="54FA5576"/>
@@ -25705,7 +26296,7 @@
       </w:rPr>
     </w:lvl>
   </w:abstractNum>
-  <w:abstractNum w:abstractNumId="147" w15:restartNumberingAfterBreak="0">
+  <w:abstractNum w:abstractNumId="154" w15:restartNumberingAfterBreak="0">
     <w:nsid w:val="71A515B3"/>
     <w:multiLevelType w:val="hybridMultilevel"/>
     <w:tmpl w:val="FFD2BDE8"/>
@@ -25819,7 +26410,7 @@
       </w:rPr>
     </w:lvl>
   </w:abstractNum>
-  <w:abstractNum w:abstractNumId="148" w15:restartNumberingAfterBreak="0">
+  <w:abstractNum w:abstractNumId="155" w15:restartNumberingAfterBreak="0">
     <w:nsid w:val="71A76351"/>
     <w:multiLevelType w:val="hybridMultilevel"/>
     <w:tmpl w:val="C3505E6E"/>
@@ -25932,7 +26523,7 @@
       </w:rPr>
     </w:lvl>
   </w:abstractNum>
-  <w:abstractNum w:abstractNumId="149" w15:restartNumberingAfterBreak="0">
+  <w:abstractNum w:abstractNumId="156" w15:restartNumberingAfterBreak="0">
     <w:nsid w:val="71B27944"/>
     <w:multiLevelType w:val="multilevel"/>
     <w:tmpl w:val="FDBCAF90"/>
@@ -26081,7 +26672,7 @@
       </w:rPr>
     </w:lvl>
   </w:abstractNum>
-  <w:abstractNum w:abstractNumId="150" w15:restartNumberingAfterBreak="0">
+  <w:abstractNum w:abstractNumId="157" w15:restartNumberingAfterBreak="0">
     <w:nsid w:val="72015D81"/>
     <w:multiLevelType w:val="multilevel"/>
     <w:tmpl w:val="A5089332"/>
@@ -26185,7 +26776,7 @@
       </w:rPr>
     </w:lvl>
   </w:abstractNum>
-  <w:abstractNum w:abstractNumId="151" w15:restartNumberingAfterBreak="0">
+  <w:abstractNum w:abstractNumId="158" w15:restartNumberingAfterBreak="0">
     <w:nsid w:val="72A6113A"/>
     <w:multiLevelType w:val="hybridMultilevel"/>
     <w:tmpl w:val="F9B4258E"/>
@@ -26299,7 +26890,7 @@
       </w:rPr>
     </w:lvl>
   </w:abstractNum>
-  <w:abstractNum w:abstractNumId="152" w15:restartNumberingAfterBreak="0">
+  <w:abstractNum w:abstractNumId="159" w15:restartNumberingAfterBreak="0">
     <w:nsid w:val="72F50093"/>
     <w:multiLevelType w:val="hybridMultilevel"/>
     <w:tmpl w:val="7C3EEBE0"/>
@@ -26413,7 +27004,7 @@
       </w:rPr>
     </w:lvl>
   </w:abstractNum>
-  <w:abstractNum w:abstractNumId="153" w15:restartNumberingAfterBreak="0">
+  <w:abstractNum w:abstractNumId="160" w15:restartNumberingAfterBreak="0">
     <w:nsid w:val="760205F6"/>
     <w:multiLevelType w:val="multilevel"/>
     <w:tmpl w:val="931AF4EC"/>
@@ -26562,7 +27153,7 @@
       </w:rPr>
     </w:lvl>
   </w:abstractNum>
-  <w:abstractNum w:abstractNumId="154" w15:restartNumberingAfterBreak="0">
+  <w:abstractNum w:abstractNumId="161" w15:restartNumberingAfterBreak="0">
     <w:nsid w:val="76241B32"/>
     <w:multiLevelType w:val="hybridMultilevel"/>
     <w:tmpl w:val="DC0C730C"/>
@@ -26676,7 +27267,7 @@
       </w:rPr>
     </w:lvl>
   </w:abstractNum>
-  <w:abstractNum w:abstractNumId="155" w15:restartNumberingAfterBreak="0">
+  <w:abstractNum w:abstractNumId="162" w15:restartNumberingAfterBreak="0">
     <w:nsid w:val="76BA1892"/>
     <w:multiLevelType w:val="hybridMultilevel"/>
     <w:tmpl w:val="94D8AC14"/>
@@ -26790,7 +27381,7 @@
       </w:rPr>
     </w:lvl>
   </w:abstractNum>
-  <w:abstractNum w:abstractNumId="156" w15:restartNumberingAfterBreak="0">
+  <w:abstractNum w:abstractNumId="163" w15:restartNumberingAfterBreak="0">
     <w:nsid w:val="76DA54D4"/>
     <w:multiLevelType w:val="multilevel"/>
     <w:tmpl w:val="931AF4EC"/>
@@ -26939,7 +27530,7 @@
       </w:rPr>
     </w:lvl>
   </w:abstractNum>
-  <w:abstractNum w:abstractNumId="157" w15:restartNumberingAfterBreak="0">
+  <w:abstractNum w:abstractNumId="164" w15:restartNumberingAfterBreak="0">
     <w:nsid w:val="76EC1E1A"/>
     <w:multiLevelType w:val="hybridMultilevel"/>
     <w:tmpl w:val="248C9358"/>
@@ -27052,7 +27643,7 @@
       </w:rPr>
     </w:lvl>
   </w:abstractNum>
-  <w:abstractNum w:abstractNumId="158" w15:restartNumberingAfterBreak="0">
+  <w:abstractNum w:abstractNumId="165" w15:restartNumberingAfterBreak="0">
     <w:nsid w:val="77332B8E"/>
     <w:multiLevelType w:val="hybridMultilevel"/>
     <w:tmpl w:val="E98EA550"/>
@@ -27166,7 +27757,7 @@
       </w:rPr>
     </w:lvl>
   </w:abstractNum>
-  <w:abstractNum w:abstractNumId="159" w15:restartNumberingAfterBreak="0">
+  <w:abstractNum w:abstractNumId="166" w15:restartNumberingAfterBreak="0">
     <w:nsid w:val="795345FF"/>
     <w:multiLevelType w:val="hybridMultilevel"/>
     <w:tmpl w:val="33DE1668"/>
@@ -27279,7 +27870,7 @@
       </w:rPr>
     </w:lvl>
   </w:abstractNum>
-  <w:abstractNum w:abstractNumId="160" w15:restartNumberingAfterBreak="0">
+  <w:abstractNum w:abstractNumId="167" w15:restartNumberingAfterBreak="0">
     <w:nsid w:val="7BD267CD"/>
     <w:multiLevelType w:val="hybridMultilevel"/>
     <w:tmpl w:val="BE486DDC"/>
@@ -27392,7 +27983,7 @@
       </w:rPr>
     </w:lvl>
   </w:abstractNum>
-  <w:abstractNum w:abstractNumId="161" w15:restartNumberingAfterBreak="0">
+  <w:abstractNum w:abstractNumId="168" w15:restartNumberingAfterBreak="0">
     <w:nsid w:val="7C466F3D"/>
     <w:multiLevelType w:val="multilevel"/>
     <w:tmpl w:val="931AF4EC"/>
@@ -27541,7 +28132,7 @@
       </w:rPr>
     </w:lvl>
   </w:abstractNum>
-  <w:abstractNum w:abstractNumId="162" w15:restartNumberingAfterBreak="0">
+  <w:abstractNum w:abstractNumId="169" w15:restartNumberingAfterBreak="0">
     <w:nsid w:val="7C4B14A9"/>
     <w:multiLevelType w:val="hybridMultilevel"/>
     <w:tmpl w:val="9A26093E"/>
@@ -27654,7 +28245,7 @@
       </w:rPr>
     </w:lvl>
   </w:abstractNum>
-  <w:abstractNum w:abstractNumId="163" w15:restartNumberingAfterBreak="0">
+  <w:abstractNum w:abstractNumId="170" w15:restartNumberingAfterBreak="0">
     <w:nsid w:val="7DED313D"/>
     <w:multiLevelType w:val="hybridMultilevel"/>
     <w:tmpl w:val="6B065264"/>
@@ -27767,7 +28358,7 @@
       </w:rPr>
     </w:lvl>
   </w:abstractNum>
-  <w:abstractNum w:abstractNumId="164" w15:restartNumberingAfterBreak="0">
+  <w:abstractNum w:abstractNumId="171" w15:restartNumberingAfterBreak="0">
     <w:nsid w:val="7E9625F7"/>
     <w:multiLevelType w:val="hybridMultilevel"/>
     <w:tmpl w:val="077ED21C"/>
@@ -27881,7 +28472,7 @@
       </w:rPr>
     </w:lvl>
   </w:abstractNum>
-  <w:abstractNum w:abstractNumId="165" w15:restartNumberingAfterBreak="0">
+  <w:abstractNum w:abstractNumId="172" w15:restartNumberingAfterBreak="0">
     <w:nsid w:val="7F455AAD"/>
     <w:multiLevelType w:val="hybridMultilevel"/>
     <w:tmpl w:val="F5AEDB82"/>
@@ -27994,7 +28585,7 @@
       </w:rPr>
     </w:lvl>
   </w:abstractNum>
-  <w:abstractNum w:abstractNumId="166" w15:restartNumberingAfterBreak="0">
+  <w:abstractNum w:abstractNumId="173" w15:restartNumberingAfterBreak="0">
     <w:nsid w:val="7FB8146F"/>
     <w:multiLevelType w:val="hybridMultilevel"/>
     <w:tmpl w:val="0580787E"/>
@@ -28109,10 +28700,10 @@
     </w:lvl>
   </w:abstractNum>
   <w:num w:numId="1" w16cid:durableId="2113554095">
-    <w:abstractNumId w:val="120"/>
+    <w:abstractNumId w:val="127"/>
   </w:num>
   <w:num w:numId="2" w16cid:durableId="327833304">
-    <w:abstractNumId w:val="150"/>
+    <w:abstractNumId w:val="157"/>
   </w:num>
   <w:num w:numId="3" w16cid:durableId="1250121109">
     <w:abstractNumId w:val="11"/>
@@ -28124,139 +28715,139 @@
     <w:abstractNumId w:val="3"/>
   </w:num>
   <w:num w:numId="6" w16cid:durableId="1172329825">
-    <w:abstractNumId w:val="64"/>
+    <w:abstractNumId w:val="66"/>
   </w:num>
   <w:num w:numId="7" w16cid:durableId="866911048">
-    <w:abstractNumId w:val="28"/>
+    <w:abstractNumId w:val="29"/>
   </w:num>
   <w:num w:numId="8" w16cid:durableId="159466946">
-    <w:abstractNumId w:val="127"/>
+    <w:abstractNumId w:val="134"/>
   </w:num>
   <w:num w:numId="9" w16cid:durableId="684865736">
-    <w:abstractNumId w:val="166"/>
+    <w:abstractNumId w:val="173"/>
   </w:num>
   <w:num w:numId="10" w16cid:durableId="1514302944">
-    <w:abstractNumId w:val="154"/>
+    <w:abstractNumId w:val="161"/>
   </w:num>
   <w:num w:numId="11" w16cid:durableId="1039285701">
-    <w:abstractNumId w:val="139"/>
+    <w:abstractNumId w:val="146"/>
   </w:num>
   <w:num w:numId="12" w16cid:durableId="1462960697">
-    <w:abstractNumId w:val="141"/>
+    <w:abstractNumId w:val="148"/>
   </w:num>
   <w:num w:numId="13" w16cid:durableId="214707795">
-    <w:abstractNumId w:val="151"/>
+    <w:abstractNumId w:val="158"/>
   </w:num>
   <w:num w:numId="14" w16cid:durableId="421218148">
-    <w:abstractNumId w:val="31"/>
+    <w:abstractNumId w:val="32"/>
   </w:num>
   <w:num w:numId="15" w16cid:durableId="653527369">
+    <w:abstractNumId w:val="143"/>
+  </w:num>
+  <w:num w:numId="16" w16cid:durableId="554898871">
+    <w:abstractNumId w:val="69"/>
+  </w:num>
+  <w:num w:numId="17" w16cid:durableId="1126772874">
+    <w:abstractNumId w:val="120"/>
+  </w:num>
+  <w:num w:numId="18" w16cid:durableId="746657611">
+    <w:abstractNumId w:val="125"/>
+  </w:num>
+  <w:num w:numId="19" w16cid:durableId="2036882485">
+    <w:abstractNumId w:val="73"/>
+  </w:num>
+  <w:num w:numId="20" w16cid:durableId="1231693925">
+    <w:abstractNumId w:val="82"/>
+  </w:num>
+  <w:num w:numId="21" w16cid:durableId="817188534">
     <w:abstractNumId w:val="136"/>
   </w:num>
-  <w:num w:numId="16" w16cid:durableId="554898871">
-    <w:abstractNumId w:val="67"/>
-  </w:num>
-  <w:num w:numId="17" w16cid:durableId="1126772874">
-    <w:abstractNumId w:val="114"/>
-  </w:num>
-  <w:num w:numId="18" w16cid:durableId="746657611">
-    <w:abstractNumId w:val="118"/>
-  </w:num>
-  <w:num w:numId="19" w16cid:durableId="2036882485">
-    <w:abstractNumId w:val="71"/>
-  </w:num>
-  <w:num w:numId="20" w16cid:durableId="1231693925">
-    <w:abstractNumId w:val="79"/>
-  </w:num>
-  <w:num w:numId="21" w16cid:durableId="817188534">
-    <w:abstractNumId w:val="129"/>
-  </w:num>
   <w:num w:numId="22" w16cid:durableId="622275763">
-    <w:abstractNumId w:val="25"/>
+    <w:abstractNumId w:val="26"/>
   </w:num>
   <w:num w:numId="23" w16cid:durableId="196939904">
-    <w:abstractNumId w:val="63"/>
+    <w:abstractNumId w:val="65"/>
   </w:num>
   <w:num w:numId="24" w16cid:durableId="396973863">
-    <w:abstractNumId w:val="57"/>
+    <w:abstractNumId w:val="59"/>
   </w:num>
   <w:num w:numId="25" w16cid:durableId="1652560474">
-    <w:abstractNumId w:val="81"/>
+    <w:abstractNumId w:val="84"/>
   </w:num>
   <w:num w:numId="26" w16cid:durableId="692927560">
-    <w:abstractNumId w:val="87"/>
+    <w:abstractNumId w:val="90"/>
   </w:num>
   <w:num w:numId="27" w16cid:durableId="528568025">
-    <w:abstractNumId w:val="43"/>
+    <w:abstractNumId w:val="44"/>
   </w:num>
   <w:num w:numId="28" w16cid:durableId="1993366586">
-    <w:abstractNumId w:val="105"/>
+    <w:abstractNumId w:val="111"/>
   </w:num>
   <w:num w:numId="29" w16cid:durableId="1826505678">
-    <w:abstractNumId w:val="152"/>
+    <w:abstractNumId w:val="159"/>
   </w:num>
   <w:num w:numId="30" w16cid:durableId="81802344">
-    <w:abstractNumId w:val="51"/>
+    <w:abstractNumId w:val="53"/>
   </w:num>
   <w:num w:numId="31" w16cid:durableId="2059623273">
     <w:abstractNumId w:val="16"/>
   </w:num>
   <w:num w:numId="32" w16cid:durableId="812061753">
-    <w:abstractNumId w:val="155"/>
+    <w:abstractNumId w:val="162"/>
   </w:num>
   <w:num w:numId="33" w16cid:durableId="504512338">
-    <w:abstractNumId w:val="137"/>
+    <w:abstractNumId w:val="144"/>
   </w:num>
   <w:num w:numId="34" w16cid:durableId="699941685">
     <w:abstractNumId w:val="14"/>
   </w:num>
   <w:num w:numId="35" w16cid:durableId="1729760658">
-    <w:abstractNumId w:val="86"/>
+    <w:abstractNumId w:val="89"/>
   </w:num>
   <w:num w:numId="36" w16cid:durableId="697043772">
-    <w:abstractNumId w:val="36"/>
+    <w:abstractNumId w:val="37"/>
   </w:num>
   <w:num w:numId="37" w16cid:durableId="1772705134">
-    <w:abstractNumId w:val="58"/>
+    <w:abstractNumId w:val="60"/>
   </w:num>
   <w:num w:numId="38" w16cid:durableId="1617902945">
-    <w:abstractNumId w:val="164"/>
+    <w:abstractNumId w:val="171"/>
   </w:num>
   <w:num w:numId="39" w16cid:durableId="103158791">
-    <w:abstractNumId w:val="158"/>
+    <w:abstractNumId w:val="165"/>
   </w:num>
   <w:num w:numId="40" w16cid:durableId="452989371">
-    <w:abstractNumId w:val="147"/>
+    <w:abstractNumId w:val="154"/>
   </w:num>
   <w:num w:numId="41" w16cid:durableId="1316452687">
-    <w:abstractNumId w:val="40"/>
+    <w:abstractNumId w:val="41"/>
   </w:num>
   <w:num w:numId="42" w16cid:durableId="2069527067">
-    <w:abstractNumId w:val="42"/>
+    <w:abstractNumId w:val="43"/>
   </w:num>
   <w:num w:numId="43" w16cid:durableId="1137455860">
     <w:abstractNumId w:val="18"/>
   </w:num>
   <w:num w:numId="44" w16cid:durableId="1889416110">
-    <w:abstractNumId w:val="115"/>
+    <w:abstractNumId w:val="121"/>
   </w:num>
   <w:num w:numId="45" w16cid:durableId="1979413491">
-    <w:abstractNumId w:val="20"/>
+    <w:abstractNumId w:val="21"/>
   </w:num>
   <w:num w:numId="46" w16cid:durableId="979924350">
-    <w:abstractNumId w:val="74"/>
+    <w:abstractNumId w:val="76"/>
   </w:num>
   <w:num w:numId="47" w16cid:durableId="507719107">
-    <w:abstractNumId w:val="104"/>
+    <w:abstractNumId w:val="110"/>
   </w:num>
   <w:num w:numId="48" w16cid:durableId="164441165">
-    <w:abstractNumId w:val="82"/>
+    <w:abstractNumId w:val="85"/>
   </w:num>
   <w:num w:numId="49" w16cid:durableId="910233676">
-    <w:abstractNumId w:val="143"/>
+    <w:abstractNumId w:val="150"/>
   </w:num>
   <w:num w:numId="50" w16cid:durableId="1509523188">
-    <w:abstractNumId w:val="150"/>
+    <w:abstractNumId w:val="157"/>
     <w:lvlOverride w:ilvl="0">
       <w:startOverride w:val="1"/>
     </w:lvlOverride>
@@ -28286,49 +28877,49 @@
     </w:lvlOverride>
   </w:num>
   <w:num w:numId="51" w16cid:durableId="755442468">
-    <w:abstractNumId w:val="101"/>
+    <w:abstractNumId w:val="107"/>
   </w:num>
   <w:num w:numId="52" w16cid:durableId="178201742">
-    <w:abstractNumId w:val="48"/>
+    <w:abstractNumId w:val="49"/>
   </w:num>
   <w:num w:numId="53" w16cid:durableId="1508246922">
-    <w:abstractNumId w:val="65"/>
+    <w:abstractNumId w:val="67"/>
   </w:num>
   <w:num w:numId="54" w16cid:durableId="836268775">
-    <w:abstractNumId w:val="88"/>
+    <w:abstractNumId w:val="91"/>
   </w:num>
   <w:num w:numId="55" w16cid:durableId="4092748">
     <w:abstractNumId w:val="4"/>
   </w:num>
   <w:num w:numId="56" w16cid:durableId="1109396353">
-    <w:abstractNumId w:val="161"/>
+    <w:abstractNumId w:val="168"/>
   </w:num>
   <w:num w:numId="57" w16cid:durableId="1568103822">
-    <w:abstractNumId w:val="128"/>
+    <w:abstractNumId w:val="135"/>
   </w:num>
   <w:num w:numId="58" w16cid:durableId="1895001044">
-    <w:abstractNumId w:val="156"/>
+    <w:abstractNumId w:val="163"/>
   </w:num>
   <w:num w:numId="59" w16cid:durableId="1183742584">
     <w:abstractNumId w:val="19"/>
   </w:num>
   <w:num w:numId="60" w16cid:durableId="519899718">
-    <w:abstractNumId w:val="100"/>
+    <w:abstractNumId w:val="106"/>
   </w:num>
   <w:num w:numId="61" w16cid:durableId="387799230">
-    <w:abstractNumId w:val="52"/>
+    <w:abstractNumId w:val="54"/>
   </w:num>
   <w:num w:numId="62" w16cid:durableId="572423850">
-    <w:abstractNumId w:val="35"/>
+    <w:abstractNumId w:val="36"/>
   </w:num>
   <w:num w:numId="63" w16cid:durableId="1107693923">
-    <w:abstractNumId w:val="90"/>
+    <w:abstractNumId w:val="93"/>
   </w:num>
   <w:num w:numId="64" w16cid:durableId="364790295">
-    <w:abstractNumId w:val="61"/>
+    <w:abstractNumId w:val="63"/>
   </w:num>
   <w:num w:numId="65" w16cid:durableId="849181878">
-    <w:abstractNumId w:val="55"/>
+    <w:abstractNumId w:val="57"/>
   </w:num>
   <w:num w:numId="66" w16cid:durableId="99226785">
     <w:abstractNumId w:val="15"/>
@@ -28337,103 +28928,103 @@
     <w:abstractNumId w:val="10"/>
   </w:num>
   <w:num w:numId="68" w16cid:durableId="343094945">
-    <w:abstractNumId w:val="153"/>
+    <w:abstractNumId w:val="160"/>
   </w:num>
   <w:num w:numId="69" w16cid:durableId="890268286">
-    <w:abstractNumId w:val="84"/>
+    <w:abstractNumId w:val="87"/>
   </w:num>
   <w:num w:numId="70" w16cid:durableId="1307080427">
-    <w:abstractNumId w:val="121"/>
+    <w:abstractNumId w:val="128"/>
   </w:num>
   <w:num w:numId="71" w16cid:durableId="1964311057">
-    <w:abstractNumId w:val="144"/>
+    <w:abstractNumId w:val="151"/>
   </w:num>
   <w:num w:numId="72" w16cid:durableId="354429360">
-    <w:abstractNumId w:val="145"/>
+    <w:abstractNumId w:val="152"/>
   </w:num>
   <w:num w:numId="73" w16cid:durableId="586614300">
-    <w:abstractNumId w:val="38"/>
+    <w:abstractNumId w:val="39"/>
   </w:num>
   <w:num w:numId="74" w16cid:durableId="1534876696">
-    <w:abstractNumId w:val="93"/>
+    <w:abstractNumId w:val="99"/>
   </w:num>
   <w:num w:numId="75" w16cid:durableId="276378225">
-    <w:abstractNumId w:val="111"/>
+    <w:abstractNumId w:val="117"/>
   </w:num>
   <w:num w:numId="76" w16cid:durableId="915360177">
-    <w:abstractNumId w:val="91"/>
+    <w:abstractNumId w:val="94"/>
   </w:num>
   <w:num w:numId="77" w16cid:durableId="508982860">
-    <w:abstractNumId w:val="70"/>
+    <w:abstractNumId w:val="72"/>
   </w:num>
   <w:num w:numId="78" w16cid:durableId="962422093">
-    <w:abstractNumId w:val="21"/>
+    <w:abstractNumId w:val="22"/>
   </w:num>
   <w:num w:numId="79" w16cid:durableId="1953635736">
-    <w:abstractNumId w:val="30"/>
+    <w:abstractNumId w:val="31"/>
   </w:num>
   <w:num w:numId="80" w16cid:durableId="1984310247">
     <w:abstractNumId w:val="12"/>
   </w:num>
   <w:num w:numId="81" w16cid:durableId="1222593609">
-    <w:abstractNumId w:val="26"/>
+    <w:abstractNumId w:val="27"/>
   </w:num>
   <w:num w:numId="82" w16cid:durableId="1579054773">
-    <w:abstractNumId w:val="97"/>
+    <w:abstractNumId w:val="103"/>
   </w:num>
   <w:num w:numId="83" w16cid:durableId="1955093311">
-    <w:abstractNumId w:val="117"/>
+    <w:abstractNumId w:val="124"/>
   </w:num>
   <w:num w:numId="84" w16cid:durableId="1928341888">
+    <w:abstractNumId w:val="83"/>
+  </w:num>
+  <w:num w:numId="85" w16cid:durableId="255675153">
+    <w:abstractNumId w:val="86"/>
+  </w:num>
+  <w:num w:numId="86" w16cid:durableId="1628464230">
+    <w:abstractNumId w:val="45"/>
+  </w:num>
+  <w:num w:numId="87" w16cid:durableId="1303775599">
+    <w:abstractNumId w:val="156"/>
+  </w:num>
+  <w:num w:numId="88" w16cid:durableId="1823767837">
+    <w:abstractNumId w:val="38"/>
+  </w:num>
+  <w:num w:numId="89" w16cid:durableId="2011635839">
+    <w:abstractNumId w:val="126"/>
+  </w:num>
+  <w:num w:numId="90" w16cid:durableId="549268597">
+    <w:abstractNumId w:val="147"/>
+  </w:num>
+  <w:num w:numId="91" w16cid:durableId="1293630213">
+    <w:abstractNumId w:val="95"/>
+  </w:num>
+  <w:num w:numId="92" w16cid:durableId="281500372">
+    <w:abstractNumId w:val="25"/>
+  </w:num>
+  <w:num w:numId="93" w16cid:durableId="1367490664">
     <w:abstractNumId w:val="80"/>
   </w:num>
-  <w:num w:numId="85" w16cid:durableId="255675153">
-    <w:abstractNumId w:val="83"/>
-  </w:num>
-  <w:num w:numId="86" w16cid:durableId="1628464230">
-    <w:abstractNumId w:val="44"/>
-  </w:num>
-  <w:num w:numId="87" w16cid:durableId="1303775599">
-    <w:abstractNumId w:val="149"/>
-  </w:num>
-  <w:num w:numId="88" w16cid:durableId="1823767837">
-    <w:abstractNumId w:val="37"/>
-  </w:num>
-  <w:num w:numId="89" w16cid:durableId="2011635839">
-    <w:abstractNumId w:val="119"/>
-  </w:num>
-  <w:num w:numId="90" w16cid:durableId="549268597">
-    <w:abstractNumId w:val="140"/>
-  </w:num>
-  <w:num w:numId="91" w16cid:durableId="1293630213">
-    <w:abstractNumId w:val="92"/>
-  </w:num>
-  <w:num w:numId="92" w16cid:durableId="281500372">
-    <w:abstractNumId w:val="24"/>
-  </w:num>
-  <w:num w:numId="93" w16cid:durableId="1367490664">
-    <w:abstractNumId w:val="77"/>
-  </w:num>
   <w:num w:numId="94" w16cid:durableId="1316836905">
-    <w:abstractNumId w:val="39"/>
+    <w:abstractNumId w:val="40"/>
   </w:num>
   <w:num w:numId="95" w16cid:durableId="1897156605">
     <w:abstractNumId w:val="5"/>
   </w:num>
   <w:num w:numId="96" w16cid:durableId="233902131">
-    <w:abstractNumId w:val="62"/>
+    <w:abstractNumId w:val="64"/>
   </w:num>
   <w:num w:numId="97" w16cid:durableId="189998561">
-    <w:abstractNumId w:val="126"/>
+    <w:abstractNumId w:val="133"/>
   </w:num>
   <w:num w:numId="98" w16cid:durableId="2006279378">
-    <w:abstractNumId w:val="27"/>
+    <w:abstractNumId w:val="28"/>
   </w:num>
   <w:num w:numId="99" w16cid:durableId="13767660">
-    <w:abstractNumId w:val="142"/>
+    <w:abstractNumId w:val="149"/>
   </w:num>
   <w:num w:numId="100" w16cid:durableId="1359045622">
-    <w:abstractNumId w:val="56"/>
+    <w:abstractNumId w:val="58"/>
   </w:num>
   <w:num w:numId="101" w16cid:durableId="916522504">
     <w:abstractNumId w:val="6"/>
@@ -28445,193 +29036,214 @@
     <w:abstractNumId w:val="7"/>
   </w:num>
   <w:num w:numId="104" w16cid:durableId="1130855200">
-    <w:abstractNumId w:val="123"/>
+    <w:abstractNumId w:val="130"/>
   </w:num>
   <w:num w:numId="105" w16cid:durableId="567040589">
-    <w:abstractNumId w:val="163"/>
+    <w:abstractNumId w:val="170"/>
   </w:num>
   <w:num w:numId="106" w16cid:durableId="1986156983">
-    <w:abstractNumId w:val="32"/>
+    <w:abstractNumId w:val="33"/>
   </w:num>
   <w:num w:numId="107" w16cid:durableId="338896153">
-    <w:abstractNumId w:val="125"/>
+    <w:abstractNumId w:val="132"/>
   </w:num>
   <w:num w:numId="108" w16cid:durableId="1052535859">
-    <w:abstractNumId w:val="72"/>
+    <w:abstractNumId w:val="74"/>
   </w:num>
   <w:num w:numId="109" w16cid:durableId="74284952">
-    <w:abstractNumId w:val="98"/>
+    <w:abstractNumId w:val="104"/>
   </w:num>
   <w:num w:numId="110" w16cid:durableId="386488595">
-    <w:abstractNumId w:val="157"/>
+    <w:abstractNumId w:val="164"/>
   </w:num>
   <w:num w:numId="111" w16cid:durableId="775758769">
-    <w:abstractNumId w:val="146"/>
+    <w:abstractNumId w:val="153"/>
   </w:num>
   <w:num w:numId="112" w16cid:durableId="1486387507">
-    <w:abstractNumId w:val="160"/>
+    <w:abstractNumId w:val="167"/>
   </w:num>
   <w:num w:numId="113" w16cid:durableId="1659186207">
-    <w:abstractNumId w:val="95"/>
+    <w:abstractNumId w:val="101"/>
   </w:num>
   <w:num w:numId="114" w16cid:durableId="1682708196">
-    <w:abstractNumId w:val="135"/>
+    <w:abstractNumId w:val="142"/>
   </w:num>
   <w:num w:numId="115" w16cid:durableId="1701130480">
-    <w:abstractNumId w:val="50"/>
+    <w:abstractNumId w:val="52"/>
   </w:num>
   <w:num w:numId="116" w16cid:durableId="215245350">
-    <w:abstractNumId w:val="46"/>
+    <w:abstractNumId w:val="47"/>
   </w:num>
   <w:num w:numId="117" w16cid:durableId="440272147">
-    <w:abstractNumId w:val="107"/>
+    <w:abstractNumId w:val="113"/>
   </w:num>
   <w:num w:numId="118" w16cid:durableId="198859722">
-    <w:abstractNumId w:val="54"/>
+    <w:abstractNumId w:val="56"/>
   </w:num>
   <w:num w:numId="119" w16cid:durableId="268270859">
-    <w:abstractNumId w:val="148"/>
+    <w:abstractNumId w:val="155"/>
   </w:num>
   <w:num w:numId="120" w16cid:durableId="595361391">
-    <w:abstractNumId w:val="73"/>
+    <w:abstractNumId w:val="75"/>
   </w:num>
   <w:num w:numId="121" w16cid:durableId="1136609573">
-    <w:abstractNumId w:val="106"/>
+    <w:abstractNumId w:val="112"/>
   </w:num>
   <w:num w:numId="122" w16cid:durableId="190185733">
-    <w:abstractNumId w:val="110"/>
+    <w:abstractNumId w:val="116"/>
   </w:num>
   <w:num w:numId="123" w16cid:durableId="831525998">
     <w:abstractNumId w:val="1"/>
   </w:num>
   <w:num w:numId="124" w16cid:durableId="785663930">
+    <w:abstractNumId w:val="138"/>
+  </w:num>
+  <w:num w:numId="125" w16cid:durableId="1447774088">
+    <w:abstractNumId w:val="129"/>
+  </w:num>
+  <w:num w:numId="126" w16cid:durableId="1986811002">
+    <w:abstractNumId w:val="34"/>
+  </w:num>
+  <w:num w:numId="127" w16cid:durableId="578294102">
+    <w:abstractNumId w:val="68"/>
+  </w:num>
+  <w:num w:numId="128" w16cid:durableId="839123605">
+    <w:abstractNumId w:val="77"/>
+  </w:num>
+  <w:num w:numId="129" w16cid:durableId="1374187836">
     <w:abstractNumId w:val="131"/>
   </w:num>
-  <w:num w:numId="125" w16cid:durableId="1447774088">
-    <w:abstractNumId w:val="122"/>
-  </w:num>
-  <w:num w:numId="126" w16cid:durableId="1986811002">
-    <w:abstractNumId w:val="33"/>
-  </w:num>
-  <w:num w:numId="127" w16cid:durableId="578294102">
-    <w:abstractNumId w:val="66"/>
-  </w:num>
-  <w:num w:numId="128" w16cid:durableId="839123605">
-    <w:abstractNumId w:val="75"/>
-  </w:num>
-  <w:num w:numId="129" w16cid:durableId="1374187836">
-    <w:abstractNumId w:val="124"/>
-  </w:num>
   <w:num w:numId="130" w16cid:durableId="33190402">
-    <w:abstractNumId w:val="29"/>
+    <w:abstractNumId w:val="30"/>
   </w:num>
   <w:num w:numId="131" w16cid:durableId="181168296">
-    <w:abstractNumId w:val="69"/>
+    <w:abstractNumId w:val="71"/>
   </w:num>
   <w:num w:numId="132" w16cid:durableId="1559318840">
     <w:abstractNumId w:val="8"/>
   </w:num>
   <w:num w:numId="133" w16cid:durableId="1776443965">
-    <w:abstractNumId w:val="159"/>
+    <w:abstractNumId w:val="166"/>
   </w:num>
   <w:num w:numId="134" w16cid:durableId="1613633021">
-    <w:abstractNumId w:val="59"/>
+    <w:abstractNumId w:val="61"/>
   </w:num>
   <w:num w:numId="135" w16cid:durableId="186723451">
-    <w:abstractNumId w:val="60"/>
+    <w:abstractNumId w:val="62"/>
   </w:num>
   <w:num w:numId="136" w16cid:durableId="777021183">
     <w:abstractNumId w:val="9"/>
   </w:num>
   <w:num w:numId="137" w16cid:durableId="80369889">
-    <w:abstractNumId w:val="134"/>
+    <w:abstractNumId w:val="141"/>
   </w:num>
   <w:num w:numId="138" w16cid:durableId="2140147327">
+    <w:abstractNumId w:val="108"/>
+  </w:num>
+  <w:num w:numId="139" w16cid:durableId="1860045889">
+    <w:abstractNumId w:val="118"/>
+  </w:num>
+  <w:num w:numId="140" w16cid:durableId="1896428891">
+    <w:abstractNumId w:val="42"/>
+  </w:num>
+  <w:num w:numId="141" w16cid:durableId="356081128">
+    <w:abstractNumId w:val="100"/>
+  </w:num>
+  <w:num w:numId="142" w16cid:durableId="611323174">
+    <w:abstractNumId w:val="24"/>
+  </w:num>
+  <w:num w:numId="143" w16cid:durableId="184949770">
+    <w:abstractNumId w:val="115"/>
+  </w:num>
+  <w:num w:numId="144" w16cid:durableId="2065716627">
+    <w:abstractNumId w:val="46"/>
+  </w:num>
+  <w:num w:numId="145" w16cid:durableId="1526213981">
+    <w:abstractNumId w:val="172"/>
+  </w:num>
+  <w:num w:numId="146" w16cid:durableId="1177229942">
+    <w:abstractNumId w:val="137"/>
+  </w:num>
+  <w:num w:numId="147" w16cid:durableId="2136636928">
+    <w:abstractNumId w:val="55"/>
+  </w:num>
+  <w:num w:numId="148" w16cid:durableId="1584610102">
+    <w:abstractNumId w:val="70"/>
+  </w:num>
+  <w:num w:numId="149" w16cid:durableId="1536306268">
+    <w:abstractNumId w:val="23"/>
+  </w:num>
+  <w:num w:numId="150" w16cid:durableId="2130663644">
+    <w:abstractNumId w:val="50"/>
+  </w:num>
+  <w:num w:numId="151" w16cid:durableId="1588687014">
     <w:abstractNumId w:val="102"/>
   </w:num>
-  <w:num w:numId="139" w16cid:durableId="1860045889">
-    <w:abstractNumId w:val="112"/>
+  <w:num w:numId="152" w16cid:durableId="1372653768">
+    <w:abstractNumId w:val="35"/>
   </w:num>
-  <w:num w:numId="140" w16cid:durableId="1896428891">
-    <w:abstractNumId w:val="41"/>
+  <w:num w:numId="153" w16cid:durableId="494420754">
+    <w:abstractNumId w:val="114"/>
   </w:num>
-  <w:num w:numId="141" w16cid:durableId="356081128">
-    <w:abstractNumId w:val="94"/>
+  <w:num w:numId="154" w16cid:durableId="1005866871">
+    <w:abstractNumId w:val="92"/>
   </w:num>
-  <w:num w:numId="142" w16cid:durableId="611323174">
-    <w:abstractNumId w:val="23"/>
+  <w:num w:numId="155" w16cid:durableId="1160656884">
+    <w:abstractNumId w:val="81"/>
   </w:num>
-  <w:num w:numId="143" w16cid:durableId="184949770">
+  <w:num w:numId="156" w16cid:durableId="2008559123">
     <w:abstractNumId w:val="109"/>
   </w:num>
-  <w:num w:numId="144" w16cid:durableId="2065716627">
-    <w:abstractNumId w:val="45"/>
-  </w:num>
-  <w:num w:numId="145" w16cid:durableId="1526213981">
-    <w:abstractNumId w:val="165"/>
-  </w:num>
-  <w:num w:numId="146" w16cid:durableId="1177229942">
-    <w:abstractNumId w:val="130"/>
-  </w:num>
-  <w:num w:numId="147" w16cid:durableId="2136636928">
-    <w:abstractNumId w:val="53"/>
-  </w:num>
-  <w:num w:numId="148" w16cid:durableId="1584610102">
-    <w:abstractNumId w:val="68"/>
-  </w:num>
-  <w:num w:numId="149" w16cid:durableId="1536306268">
-    <w:abstractNumId w:val="22"/>
-  </w:num>
-  <w:num w:numId="150" w16cid:durableId="2130663644">
-    <w:abstractNumId w:val="49"/>
-  </w:num>
-  <w:num w:numId="151" w16cid:durableId="1588687014">
-    <w:abstractNumId w:val="96"/>
-  </w:num>
-  <w:num w:numId="152" w16cid:durableId="1372653768">
-    <w:abstractNumId w:val="34"/>
-  </w:num>
-  <w:num w:numId="153" w16cid:durableId="494420754">
-    <w:abstractNumId w:val="108"/>
-  </w:num>
-  <w:num w:numId="154" w16cid:durableId="1005866871">
-    <w:abstractNumId w:val="89"/>
-  </w:num>
-  <w:num w:numId="155" w16cid:durableId="1160656884">
-    <w:abstractNumId w:val="78"/>
-  </w:num>
-  <w:num w:numId="156" w16cid:durableId="2008559123">
-    <w:abstractNumId w:val="103"/>
-  </w:num>
   <w:num w:numId="157" w16cid:durableId="1391615050">
-    <w:abstractNumId w:val="76"/>
+    <w:abstractNumId w:val="79"/>
   </w:num>
   <w:num w:numId="158" w16cid:durableId="855844557">
-    <w:abstractNumId w:val="85"/>
+    <w:abstractNumId w:val="88"/>
   </w:num>
   <w:num w:numId="159" w16cid:durableId="343753381">
-    <w:abstractNumId w:val="162"/>
+    <w:abstractNumId w:val="169"/>
   </w:num>
   <w:num w:numId="160" w16cid:durableId="414673245">
-    <w:abstractNumId w:val="116"/>
+    <w:abstractNumId w:val="122"/>
   </w:num>
   <w:num w:numId="161" w16cid:durableId="1586180722">
     <w:abstractNumId w:val="17"/>
   </w:num>
   <w:num w:numId="162" w16cid:durableId="1093016375">
-    <w:abstractNumId w:val="99"/>
+    <w:abstractNumId w:val="105"/>
   </w:num>
   <w:num w:numId="163" w16cid:durableId="255671804">
-    <w:abstractNumId w:val="47"/>
+    <w:abstractNumId w:val="48"/>
   </w:num>
   <w:num w:numId="164" w16cid:durableId="501042416">
-    <w:abstractNumId w:val="138"/>
+    <w:abstractNumId w:val="145"/>
   </w:num>
   <w:num w:numId="165" w16cid:durableId="1673028864">
     <w:abstractNumId w:val="13"/>
   </w:num>
   <w:num w:numId="166" w16cid:durableId="1179661137">
-    <w:abstractNumId w:val="113"/>
+    <w:abstractNumId w:val="119"/>
+  </w:num>
+  <w:num w:numId="167" w16cid:durableId="586576938">
+    <w:abstractNumId w:val="98"/>
+  </w:num>
+  <w:num w:numId="168" w16cid:durableId="1340886956">
+    <w:abstractNumId w:val="97"/>
+  </w:num>
+  <w:num w:numId="169" w16cid:durableId="761023464">
+    <w:abstractNumId w:val="78"/>
+  </w:num>
+  <w:num w:numId="170" w16cid:durableId="868447081">
+    <w:abstractNumId w:val="123"/>
+  </w:num>
+  <w:num w:numId="171" w16cid:durableId="985938428">
+    <w:abstractNumId w:val="96"/>
+  </w:num>
+  <w:num w:numId="172" w16cid:durableId="1818833933">
+    <w:abstractNumId w:val="20"/>
+  </w:num>
+  <w:num w:numId="173" w16cid:durableId="1170293705">
+    <w:abstractNumId w:val="51"/>
   </w:num>
   <w:numIdMacAtCleanup w:val="50"/>
 </w:numbering>
@@ -29286,6 +29898,7 @@
   <w:style w:type="character" w:default="1" w:styleId="Policepardfaut">
     <w:name w:val="Default Paragraph Font"/>
     <w:uiPriority w:val="1"/>
+    <w:semiHidden/>
     <w:unhideWhenUsed/>
   </w:style>
   <w:style w:type="table" w:default="1" w:styleId="TableauNormal">
@@ -30584,7 +31197,7 @@
 
 <file path=customXml/item1.xml><?xml version="1.0" encoding="utf-8"?>
 <CoverPageProperties xmlns="http://schemas.microsoft.com/office/2006/coverPageProps">
-  <PublishDate>202502-23</PublishDate>
+  <PublishDate>2025-04-11T00:00:00</PublishDate>
   <Abstract/>
   <CompanyAddress/>
   <CompanyPhone/>

</xml_diff>